<commit_message>
bootstrap is strapped on
</commit_message>
<xml_diff>
--- a/ProjectPlanV2.0.docx
+++ b/ProjectPlanV2.0.docx
@@ -5,7 +5,7 @@
     <w:p>
       <w:r>
         <w:rPr>
-          <w:rStyle w:val="Verwijzingopmerking"/>
+          <w:rStyle w:val="CommentReference"/>
         </w:rPr>
         <w:commentReference w:id="0"/>
       </w:r>
@@ -208,7 +208,7 @@
                               <w:txbxContent>
                                 <w:p>
                                   <w:pPr>
-                                    <w:pStyle w:val="Geenafstand"/>
+                                    <w:pStyle w:val="NoSpacing"/>
                                     <w:rPr>
                                       <w:color w:val="FFFFFF" w:themeColor="background1"/>
                                       <w:sz w:val="32"/>
@@ -287,7 +287,7 @@
                                   <w:sdtContent>
                                     <w:p>
                                       <w:pPr>
-                                        <w:pStyle w:val="Geenafstand"/>
+                                        <w:pStyle w:val="NoSpacing"/>
                                         <w:pBdr>
                                           <w:bottom w:val="single" w:sz="6" w:space="4" w:color="7F7F7F" w:themeColor="text1" w:themeTint="80"/>
                                         </w:pBdr>
@@ -332,7 +332,7 @@
                                 </w:sdt>
                                 <w:p>
                                   <w:pPr>
-                                    <w:pStyle w:val="Geenafstand"/>
+                                    <w:pStyle w:val="NoSpacing"/>
                                     <w:spacing w:before="240"/>
                                     <w:rPr>
                                       <w:caps/>
@@ -438,7 +438,7 @@
                         <w:txbxContent>
                           <w:p>
                             <w:pPr>
-                              <w:pStyle w:val="Geenafstand"/>
+                              <w:pStyle w:val="NoSpacing"/>
                               <w:rPr>
                                 <w:color w:val="FFFFFF" w:themeColor="background1"/>
                                 <w:sz w:val="32"/>
@@ -485,7 +485,7 @@
                             <w:sdtContent>
                               <w:p>
                                 <w:pPr>
-                                  <w:pStyle w:val="Geenafstand"/>
+                                  <w:pStyle w:val="NoSpacing"/>
                                   <w:pBdr>
                                     <w:bottom w:val="single" w:sz="6" w:space="4" w:color="7F7F7F" w:themeColor="text1" w:themeTint="80"/>
                                   </w:pBdr>
@@ -530,7 +530,7 @@
                           </w:sdt>
                           <w:p>
                             <w:pPr>
-                              <w:pStyle w:val="Geenafstand"/>
+                              <w:pStyle w:val="NoSpacing"/>
                               <w:spacing w:before="240"/>
                               <w:rPr>
                                 <w:caps/>
@@ -1545,7 +1545,7 @@
               </mc:Choice>
               <mc:Fallback>
                 <w:pict>
-                  <v:rect w14:anchorId="2FFD622C" id="Rectangle 12" o:spid="_x0000_s1026" style="position:absolute;margin-left:-58.25pt;margin-top:602.2pt;width:568.05pt;height:3.55pt;z-index:251665408;visibility:visible;mso-wrap-style:square;mso-width-percent:0;mso-height-percent:0;mso-wrap-distance-left:9pt;mso-wrap-distance-top:0;mso-wrap-distance-right:9pt;mso-wrap-distance-bottom:0;mso-position-horizontal:absolute;mso-position-horizontal-relative:text;mso-position-vertical:absolute;mso-position-vertical-relative:text;mso-width-percent:0;mso-height-percent:0;mso-width-relative:margin;mso-height-relative:margin;v-text-anchor:middle" o:gfxdata="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" fillcolor="#c00000" strokecolor="#cfcdcd [2894]" strokeweight="2.25pt"/>
+                  <v:rect w14:anchorId="34C01EAE" id="Rectangle 12" o:spid="_x0000_s1026" style="position:absolute;margin-left:-58.25pt;margin-top:602.2pt;width:568.05pt;height:3.55pt;z-index:251665408;visibility:visible;mso-wrap-style:square;mso-width-percent:0;mso-height-percent:0;mso-wrap-distance-left:9pt;mso-wrap-distance-top:0;mso-wrap-distance-right:9pt;mso-wrap-distance-bottom:0;mso-position-horizontal:absolute;mso-position-horizontal-relative:text;mso-position-vertical:absolute;mso-position-vertical-relative:text;mso-width-percent:0;mso-height-percent:0;mso-width-relative:margin;mso-height-relative:margin;v-text-anchor:middle" o:gfxdata="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" fillcolor="#c00000" strokecolor="#cfcdcd [2894]" strokeweight="2.25pt"/>
                 </w:pict>
               </mc:Fallback>
             </mc:AlternateContent>
@@ -1563,13 +1563,13 @@
     </w:sdt>
     <w:p>
       <w:pPr>
-        <w:pStyle w:val="Kop1"/>
+        <w:pStyle w:val="Heading1"/>
         <w:rPr>
           <w:rFonts w:eastAsiaTheme="minorEastAsia"/>
           <w:lang w:val="pt-PT"/>
         </w:rPr>
       </w:pPr>
-      <w:bookmarkStart w:id="2" w:name="_Toc508106359"/>
+      <w:bookmarkStart w:id="1" w:name="_Toc508106359"/>
       <w:r>
         <w:rPr>
           <w:rFonts w:eastAsiaTheme="minorEastAsia"/>
@@ -1578,7 +1578,7 @@
         <w:lastRenderedPageBreak/>
         <w:t>Version History</w:t>
       </w:r>
-      <w:bookmarkEnd w:id="2"/>
+      <w:bookmarkEnd w:id="1"/>
     </w:p>
     <w:p>
       <w:pPr>
@@ -1589,7 +1589,7 @@
     </w:p>
     <w:tbl>
       <w:tblPr>
-        <w:tblStyle w:val="Tabelraster"/>
+        <w:tblStyle w:val="TableGrid"/>
         <w:tblW w:w="0" w:type="auto"/>
         <w:tblLook w:val="04A0" w:firstRow="1" w:lastRow="0" w:firstColumn="1" w:lastColumn="0" w:noHBand="0" w:noVBand="1"/>
       </w:tblPr>
@@ -2465,6 +2465,8 @@
         </w:rPr>
         <w:br w:type="page"/>
       </w:r>
+      <w:bookmarkStart w:id="2" w:name="_GoBack"/>
+      <w:bookmarkEnd w:id="2"/>
     </w:p>
     <w:sdt>
       <w:sdtPr>
@@ -2495,16 +2497,16 @@
       <w:sdtContent>
         <w:p>
           <w:pPr>
-            <w:pStyle w:val="Kopvaninhoudsopgave"/>
+            <w:pStyle w:val="TOCHeading"/>
             <w:rPr>
-              <w:rStyle w:val="Kop1Char"/>
+              <w:rStyle w:val="Heading1Char"/>
               <w:b w:val="0"/>
               <w:color w:val="C00000"/>
             </w:rPr>
           </w:pPr>
           <w:r>
             <w:rPr>
-              <w:rStyle w:val="Kop1Char"/>
+              <w:rStyle w:val="Heading1Char"/>
               <w:b w:val="0"/>
               <w:color w:val="C00000"/>
             </w:rPr>
@@ -2513,7 +2515,7 @@
         </w:p>
         <w:p>
           <w:pPr>
-            <w:pStyle w:val="Inhopg1"/>
+            <w:pStyle w:val="TOC1"/>
             <w:tabs>
               <w:tab w:val="right" w:leader="dot" w:pos="9016"/>
             </w:tabs>
@@ -2634,7 +2636,7 @@
         </w:p>
         <w:p>
           <w:pPr>
-            <w:pStyle w:val="Inhopg1"/>
+            <w:pStyle w:val="TOC1"/>
             <w:tabs>
               <w:tab w:val="right" w:leader="dot" w:pos="9016"/>
             </w:tabs>
@@ -2730,7 +2732,7 @@
         </w:p>
         <w:p>
           <w:pPr>
-            <w:pStyle w:val="Inhopg2"/>
+            <w:pStyle w:val="TOC2"/>
             <w:tabs>
               <w:tab w:val="right" w:leader="dot" w:pos="9016"/>
             </w:tabs>
@@ -2826,7 +2828,7 @@
         </w:p>
         <w:p>
           <w:pPr>
-            <w:pStyle w:val="Inhopg2"/>
+            <w:pStyle w:val="TOC2"/>
             <w:tabs>
               <w:tab w:val="right" w:leader="dot" w:pos="9016"/>
             </w:tabs>
@@ -2922,7 +2924,7 @@
         </w:p>
         <w:p>
           <w:pPr>
-            <w:pStyle w:val="Inhopg2"/>
+            <w:pStyle w:val="TOC2"/>
             <w:tabs>
               <w:tab w:val="right" w:leader="dot" w:pos="9016"/>
             </w:tabs>
@@ -3019,7 +3021,7 @@
         </w:p>
         <w:p>
           <w:pPr>
-            <w:pStyle w:val="Inhopg1"/>
+            <w:pStyle w:val="TOC1"/>
             <w:tabs>
               <w:tab w:val="right" w:leader="dot" w:pos="9016"/>
             </w:tabs>
@@ -3115,7 +3117,7 @@
         </w:p>
         <w:p>
           <w:pPr>
-            <w:pStyle w:val="Inhopg2"/>
+            <w:pStyle w:val="TOC2"/>
             <w:tabs>
               <w:tab w:val="right" w:leader="dot" w:pos="9016"/>
             </w:tabs>
@@ -3211,7 +3213,7 @@
         </w:p>
         <w:p>
           <w:pPr>
-            <w:pStyle w:val="Inhopg2"/>
+            <w:pStyle w:val="TOC2"/>
             <w:tabs>
               <w:tab w:val="right" w:leader="dot" w:pos="9016"/>
             </w:tabs>
@@ -3307,7 +3309,7 @@
         </w:p>
         <w:p>
           <w:pPr>
-            <w:pStyle w:val="Inhopg2"/>
+            <w:pStyle w:val="TOC2"/>
             <w:tabs>
               <w:tab w:val="right" w:leader="dot" w:pos="9016"/>
             </w:tabs>
@@ -3403,7 +3405,7 @@
         </w:p>
         <w:p>
           <w:pPr>
-            <w:pStyle w:val="Inhopg2"/>
+            <w:pStyle w:val="TOC2"/>
             <w:tabs>
               <w:tab w:val="right" w:leader="dot" w:pos="9016"/>
             </w:tabs>
@@ -3499,7 +3501,7 @@
         </w:p>
         <w:p>
           <w:pPr>
-            <w:pStyle w:val="Inhopg1"/>
+            <w:pStyle w:val="TOC1"/>
             <w:tabs>
               <w:tab w:val="right" w:leader="dot" w:pos="9016"/>
             </w:tabs>
@@ -3595,7 +3597,7 @@
         </w:p>
         <w:p>
           <w:pPr>
-            <w:pStyle w:val="Inhopg2"/>
+            <w:pStyle w:val="TOC2"/>
             <w:tabs>
               <w:tab w:val="right" w:leader="dot" w:pos="9016"/>
             </w:tabs>
@@ -3691,7 +3693,7 @@
         </w:p>
         <w:p>
           <w:pPr>
-            <w:pStyle w:val="Inhopg2"/>
+            <w:pStyle w:val="TOC2"/>
             <w:tabs>
               <w:tab w:val="right" w:leader="dot" w:pos="9016"/>
             </w:tabs>
@@ -3787,7 +3789,7 @@
         </w:p>
         <w:p>
           <w:pPr>
-            <w:pStyle w:val="Inhopg2"/>
+            <w:pStyle w:val="TOC2"/>
             <w:tabs>
               <w:tab w:val="right" w:leader="dot" w:pos="9016"/>
             </w:tabs>
@@ -3883,7 +3885,7 @@
         </w:p>
         <w:p>
           <w:pPr>
-            <w:pStyle w:val="Inhopg2"/>
+            <w:pStyle w:val="TOC2"/>
             <w:tabs>
               <w:tab w:val="right" w:leader="dot" w:pos="9016"/>
             </w:tabs>
@@ -3979,7 +3981,7 @@
         </w:p>
         <w:p>
           <w:pPr>
-            <w:pStyle w:val="Inhopg1"/>
+            <w:pStyle w:val="TOC1"/>
             <w:tabs>
               <w:tab w:val="right" w:leader="dot" w:pos="9016"/>
             </w:tabs>
@@ -4075,7 +4077,7 @@
         </w:p>
         <w:p>
           <w:pPr>
-            <w:pStyle w:val="Inhopg1"/>
+            <w:pStyle w:val="TOC1"/>
             <w:tabs>
               <w:tab w:val="right" w:leader="dot" w:pos="9016"/>
             </w:tabs>
@@ -4171,7 +4173,7 @@
         </w:p>
         <w:p>
           <w:pPr>
-            <w:pStyle w:val="Inhopg1"/>
+            <w:pStyle w:val="TOC1"/>
             <w:tabs>
               <w:tab w:val="right" w:leader="dot" w:pos="9016"/>
             </w:tabs>
@@ -4249,7 +4251,7 @@
         </w:p>
         <w:p>
           <w:pPr>
-            <w:pStyle w:val="Inhopg2"/>
+            <w:pStyle w:val="TOC2"/>
             <w:tabs>
               <w:tab w:val="right" w:leader="dot" w:pos="9016"/>
             </w:tabs>
@@ -4327,7 +4329,7 @@
         </w:p>
         <w:p>
           <w:pPr>
-            <w:pStyle w:val="Inhopg2"/>
+            <w:pStyle w:val="TOC2"/>
             <w:tabs>
               <w:tab w:val="right" w:leader="dot" w:pos="9016"/>
             </w:tabs>
@@ -4405,7 +4407,7 @@
         </w:p>
         <w:p>
           <w:pPr>
-            <w:pStyle w:val="Inhopg2"/>
+            <w:pStyle w:val="TOC2"/>
             <w:tabs>
               <w:tab w:val="right" w:leader="dot" w:pos="9016"/>
             </w:tabs>
@@ -4483,7 +4485,7 @@
         </w:p>
         <w:p>
           <w:pPr>
-            <w:pStyle w:val="Inhopg2"/>
+            <w:pStyle w:val="TOC2"/>
             <w:tabs>
               <w:tab w:val="right" w:leader="dot" w:pos="9016"/>
             </w:tabs>
@@ -4561,7 +4563,7 @@
         </w:p>
         <w:p>
           <w:pPr>
-            <w:pStyle w:val="Inhopg2"/>
+            <w:pStyle w:val="TOC2"/>
             <w:tabs>
               <w:tab w:val="right" w:leader="dot" w:pos="9016"/>
             </w:tabs>
@@ -4639,7 +4641,7 @@
         </w:p>
         <w:p>
           <w:pPr>
-            <w:pStyle w:val="Inhopg1"/>
+            <w:pStyle w:val="TOC1"/>
             <w:tabs>
               <w:tab w:val="right" w:leader="dot" w:pos="9016"/>
             </w:tabs>
@@ -4717,7 +4719,7 @@
         </w:p>
         <w:p>
           <w:pPr>
-            <w:pStyle w:val="Inhopg2"/>
+            <w:pStyle w:val="TOC2"/>
             <w:tabs>
               <w:tab w:val="right" w:leader="dot" w:pos="9016"/>
             </w:tabs>
@@ -4795,7 +4797,7 @@
         </w:p>
         <w:p>
           <w:pPr>
-            <w:pStyle w:val="Inhopg2"/>
+            <w:pStyle w:val="TOC2"/>
             <w:tabs>
               <w:tab w:val="right" w:leader="dot" w:pos="9016"/>
             </w:tabs>
@@ -4873,7 +4875,7 @@
         </w:p>
         <w:p>
           <w:pPr>
-            <w:pStyle w:val="Inhopg2"/>
+            <w:pStyle w:val="TOC2"/>
             <w:tabs>
               <w:tab w:val="right" w:leader="dot" w:pos="9016"/>
             </w:tabs>
@@ -4951,7 +4953,7 @@
         </w:p>
         <w:p>
           <w:pPr>
-            <w:pStyle w:val="Inhopg2"/>
+            <w:pStyle w:val="TOC2"/>
             <w:tabs>
               <w:tab w:val="right" w:leader="dot" w:pos="9016"/>
             </w:tabs>
@@ -5029,7 +5031,7 @@
         </w:p>
         <w:p>
           <w:pPr>
-            <w:pStyle w:val="Inhopg1"/>
+            <w:pStyle w:val="TOC1"/>
             <w:tabs>
               <w:tab w:val="right" w:leader="dot" w:pos="9016"/>
             </w:tabs>
@@ -5108,7 +5110,7 @@
         </w:p>
         <w:p>
           <w:pPr>
-            <w:pStyle w:val="Inhopg1"/>
+            <w:pStyle w:val="TOC1"/>
             <w:tabs>
               <w:tab w:val="right" w:leader="dot" w:pos="9016"/>
             </w:tabs>
@@ -5186,7 +5188,7 @@
         </w:p>
         <w:p>
           <w:pPr>
-            <w:pStyle w:val="Inhopg2"/>
+            <w:pStyle w:val="TOC2"/>
             <w:tabs>
               <w:tab w:val="right" w:leader="dot" w:pos="9016"/>
             </w:tabs>
@@ -5264,7 +5266,7 @@
         </w:p>
         <w:p>
           <w:pPr>
-            <w:pStyle w:val="Inhopg2"/>
+            <w:pStyle w:val="TOC2"/>
             <w:tabs>
               <w:tab w:val="right" w:leader="dot" w:pos="9016"/>
             </w:tabs>
@@ -5342,7 +5344,7 @@
         </w:p>
         <w:p>
           <w:pPr>
-            <w:pStyle w:val="Inhopg2"/>
+            <w:pStyle w:val="TOC2"/>
             <w:tabs>
               <w:tab w:val="right" w:leader="dot" w:pos="9016"/>
             </w:tabs>
@@ -5451,7 +5453,7 @@
     </w:p>
     <w:p>
       <w:pPr>
-        <w:pStyle w:val="Kop1"/>
+        <w:pStyle w:val="Heading1"/>
       </w:pPr>
       <w:bookmarkStart w:id="3" w:name="_Toc508106360"/>
       <w:bookmarkStart w:id="4" w:name="_Toc507493916"/>
@@ -5523,7 +5525,7 @@
       <w:commentRangeEnd w:id="10"/>
       <w:r>
         <w:rPr>
-          <w:rStyle w:val="Verwijzingopmerking"/>
+          <w:rStyle w:val="CommentReference"/>
         </w:rPr>
         <w:commentReference w:id="10"/>
       </w:r>
@@ -5546,7 +5548,7 @@
       <w:commentRangeEnd w:id="11"/>
       <w:r>
         <w:rPr>
-          <w:rStyle w:val="Verwijzingopmerking"/>
+          <w:rStyle w:val="CommentReference"/>
         </w:rPr>
         <w:commentReference w:id="11"/>
       </w:r>
@@ -5577,7 +5579,7 @@
     </w:p>
     <w:p>
       <w:pPr>
-        <w:pStyle w:val="Kop2"/>
+        <w:pStyle w:val="Heading2"/>
       </w:pPr>
       <w:bookmarkStart w:id="12" w:name="_Toc508106361"/>
       <w:r>
@@ -5602,7 +5604,7 @@
       <w:commentRangeEnd w:id="13"/>
       <w:r>
         <w:rPr>
-          <w:rStyle w:val="Verwijzingopmerking"/>
+          <w:rStyle w:val="CommentReference"/>
         </w:rPr>
         <w:commentReference w:id="13"/>
       </w:r>
@@ -5652,7 +5654,7 @@
         <w:commentRangeEnd w:id="19"/>
         <w:r>
           <w:rPr>
-            <w:rStyle w:val="Verwijzingopmerking"/>
+            <w:rStyle w:val="CommentReference"/>
           </w:rPr>
           <w:commentReference w:id="19"/>
         </w:r>
@@ -5666,7 +5668,7 @@
     </w:p>
     <w:p>
       <w:pPr>
-        <w:pStyle w:val="Kop2"/>
+        <w:pStyle w:val="Heading2"/>
       </w:pPr>
       <w:bookmarkStart w:id="20" w:name="_Toc507493917"/>
       <w:bookmarkStart w:id="21" w:name="_Toc508106362"/>
@@ -5711,7 +5713,7 @@
     </w:p>
     <w:p>
       <w:pPr>
-        <w:pStyle w:val="Kop2"/>
+        <w:pStyle w:val="Heading2"/>
         <w:rPr>
           <w:lang w:val="fr-FR"/>
         </w:rPr>
@@ -5863,7 +5865,7 @@
       <w:commentRangeEnd w:id="30"/>
       <w:r>
         <w:rPr>
-          <w:rStyle w:val="Verwijzingopmerking"/>
+          <w:rStyle w:val="CommentReference"/>
         </w:rPr>
         <w:commentReference w:id="30"/>
       </w:r>
@@ -5993,7 +5995,7 @@
       <w:commentRangeEnd w:id="39"/>
       <w:r>
         <w:rPr>
-          <w:rStyle w:val="Verwijzingopmerking"/>
+          <w:rStyle w:val="CommentReference"/>
         </w:rPr>
         <w:commentReference w:id="39"/>
       </w:r>
@@ -6009,7 +6011,7 @@
       <w:commentRangeEnd w:id="40"/>
       <w:r>
         <w:rPr>
-          <w:rStyle w:val="Verwijzingopmerking"/>
+          <w:rStyle w:val="CommentReference"/>
         </w:rPr>
         <w:commentReference w:id="40"/>
       </w:r>
@@ -6049,7 +6051,7 @@
       <w:commentRangeEnd w:id="41"/>
       <w:r>
         <w:rPr>
-          <w:rStyle w:val="Verwijzingopmerking"/>
+          <w:rStyle w:val="CommentReference"/>
         </w:rPr>
         <w:commentReference w:id="41"/>
       </w:r>
@@ -6065,7 +6067,7 @@
       <w:commentRangeEnd w:id="42"/>
       <w:r>
         <w:rPr>
-          <w:rStyle w:val="Verwijzingopmerking"/>
+          <w:rStyle w:val="CommentReference"/>
         </w:rPr>
         <w:commentReference w:id="42"/>
       </w:r>
@@ -6094,7 +6096,7 @@
       <w:commentRangeEnd w:id="43"/>
       <w:r>
         <w:rPr>
-          <w:rStyle w:val="Verwijzingopmerking"/>
+          <w:rStyle w:val="CommentReference"/>
         </w:rPr>
         <w:commentReference w:id="43"/>
       </w:r>
@@ -6134,7 +6136,7 @@
     </w:p>
     <w:p>
       <w:pPr>
-        <w:pStyle w:val="Kop1"/>
+        <w:pStyle w:val="Heading1"/>
       </w:pPr>
       <w:bookmarkStart w:id="44" w:name="_Toc508106364"/>
       <w:bookmarkStart w:id="45" w:name="_Toc507493918"/>
@@ -6151,7 +6153,7 @@
     </w:p>
     <w:p>
       <w:pPr>
-        <w:pStyle w:val="Kop2"/>
+        <w:pStyle w:val="Heading2"/>
       </w:pPr>
       <w:bookmarkStart w:id="46" w:name="_Toc508106365"/>
       <w:r>
@@ -6212,7 +6214,7 @@
       <w:commentRangeEnd w:id="48"/>
       <w:r>
         <w:rPr>
-          <w:rStyle w:val="Verwijzingopmerking"/>
+          <w:rStyle w:val="CommentReference"/>
         </w:rPr>
         <w:commentReference w:id="48"/>
       </w:r>
@@ -6226,7 +6228,7 @@
       <w:commentRangeEnd w:id="49"/>
       <w:r>
         <w:rPr>
-          <w:rStyle w:val="Verwijzingopmerking"/>
+          <w:rStyle w:val="CommentReference"/>
         </w:rPr>
         <w:commentReference w:id="49"/>
       </w:r>
@@ -6256,7 +6258,7 @@
     </w:p>
     <w:p>
       <w:pPr>
-        <w:pStyle w:val="Kop2"/>
+        <w:pStyle w:val="Heading2"/>
       </w:pPr>
       <w:bookmarkStart w:id="50" w:name="_Toc508106366"/>
       <w:r>
@@ -6307,7 +6309,7 @@
       <w:commentRangeEnd w:id="52"/>
       <w:r>
         <w:rPr>
-          <w:rStyle w:val="Verwijzingopmerking"/>
+          <w:rStyle w:val="CommentReference"/>
         </w:rPr>
         <w:commentReference w:id="52"/>
       </w:r>
@@ -6334,7 +6336,7 @@
     </w:p>
     <w:p>
       <w:pPr>
-        <w:pStyle w:val="Lijstalinea"/>
+        <w:pStyle w:val="ListParagraph"/>
         <w:numPr>
           <w:ilvl w:val="0"/>
           <w:numId w:val="38"/>
@@ -6365,7 +6367,7 @@
     </w:p>
     <w:p>
       <w:pPr>
-        <w:pStyle w:val="Lijstalinea"/>
+        <w:pStyle w:val="ListParagraph"/>
         <w:numPr>
           <w:ilvl w:val="0"/>
           <w:numId w:val="38"/>
@@ -6403,7 +6405,7 @@
     </w:p>
     <w:p>
       <w:pPr>
-        <w:pStyle w:val="Lijstalinea"/>
+        <w:pStyle w:val="ListParagraph"/>
         <w:numPr>
           <w:ilvl w:val="0"/>
           <w:numId w:val="38"/>
@@ -6454,7 +6456,7 @@
     </w:p>
     <w:p>
       <w:pPr>
-        <w:pStyle w:val="Kop2"/>
+        <w:pStyle w:val="Heading2"/>
       </w:pPr>
       <w:bookmarkStart w:id="66" w:name="_Toc507493920"/>
       <w:bookmarkStart w:id="67" w:name="_Toc508106367"/>
@@ -6474,7 +6476,7 @@
     </w:p>
     <w:p>
       <w:pPr>
-        <w:pStyle w:val="Lijstalinea"/>
+        <w:pStyle w:val="ListParagraph"/>
         <w:numPr>
           <w:ilvl w:val="0"/>
           <w:numId w:val="34"/>
@@ -6493,14 +6495,14 @@
       <w:commentRangeEnd w:id="68"/>
       <w:r>
         <w:rPr>
-          <w:rStyle w:val="Verwijzingopmerking"/>
+          <w:rStyle w:val="CommentReference"/>
         </w:rPr>
         <w:commentReference w:id="68"/>
       </w:r>
     </w:p>
     <w:p>
       <w:pPr>
-        <w:pStyle w:val="Lijstalinea"/>
+        <w:pStyle w:val="ListParagraph"/>
         <w:numPr>
           <w:ilvl w:val="0"/>
           <w:numId w:val="34"/>
@@ -6524,7 +6526,7 @@
     </w:p>
     <w:p>
       <w:pPr>
-        <w:pStyle w:val="Lijstalinea"/>
+        <w:pStyle w:val="ListParagraph"/>
         <w:numPr>
           <w:ilvl w:val="0"/>
           <w:numId w:val="34"/>
@@ -6545,7 +6547,7 @@
     </w:p>
     <w:p>
       <w:pPr>
-        <w:pStyle w:val="Lijstalinea"/>
+        <w:pStyle w:val="ListParagraph"/>
         <w:numPr>
           <w:ilvl w:val="0"/>
           <w:numId w:val="34"/>
@@ -6561,7 +6563,7 @@
       <w:commentRangeEnd w:id="69"/>
       <w:r>
         <w:rPr>
-          <w:rStyle w:val="Verwijzingopmerking"/>
+          <w:rStyle w:val="CommentReference"/>
         </w:rPr>
         <w:commentReference w:id="69"/>
       </w:r>
@@ -6580,7 +6582,7 @@
     </w:p>
     <w:p>
       <w:pPr>
-        <w:pStyle w:val="Lijstalinea"/>
+        <w:pStyle w:val="ListParagraph"/>
         <w:numPr>
           <w:ilvl w:val="0"/>
           <w:numId w:val="34"/>
@@ -6608,14 +6610,14 @@
       <w:commentRangeEnd w:id="70"/>
       <w:r>
         <w:rPr>
-          <w:rStyle w:val="Verwijzingopmerking"/>
+          <w:rStyle w:val="CommentReference"/>
         </w:rPr>
         <w:commentReference w:id="70"/>
       </w:r>
     </w:p>
     <w:p>
       <w:pPr>
-        <w:pStyle w:val="Lijstalinea"/>
+        <w:pStyle w:val="ListParagraph"/>
         <w:numPr>
           <w:ilvl w:val="0"/>
           <w:numId w:val="34"/>
@@ -6641,7 +6643,7 @@
       <w:commentRangeEnd w:id="71"/>
       <w:r>
         <w:rPr>
-          <w:rStyle w:val="Verwijzingopmerking"/>
+          <w:rStyle w:val="CommentReference"/>
         </w:rPr>
         <w:commentReference w:id="71"/>
       </w:r>
@@ -6663,14 +6665,14 @@
       <w:commentRangeEnd w:id="72"/>
       <w:r>
         <w:rPr>
-          <w:rStyle w:val="Verwijzingopmerking"/>
+          <w:rStyle w:val="CommentReference"/>
         </w:rPr>
         <w:commentReference w:id="72"/>
       </w:r>
     </w:p>
     <w:p>
       <w:pPr>
-        <w:pStyle w:val="Kop2"/>
+        <w:pStyle w:val="Heading2"/>
       </w:pPr>
       <w:bookmarkStart w:id="73" w:name="_Toc508106368"/>
       <w:r>
@@ -6780,7 +6782,7 @@
       <w:commentRangeEnd w:id="79"/>
       <w:r>
         <w:rPr>
-          <w:rStyle w:val="Verwijzingopmerking"/>
+          <w:rStyle w:val="CommentReference"/>
         </w:rPr>
         <w:commentReference w:id="79"/>
       </w:r>
@@ -6790,7 +6792,7 @@
       <w:commentRangeEnd w:id="78"/>
       <w:r>
         <w:rPr>
-          <w:rStyle w:val="Verwijzingopmerking"/>
+          <w:rStyle w:val="CommentReference"/>
         </w:rPr>
         <w:commentReference w:id="78"/>
       </w:r>
@@ -6807,7 +6809,7 @@
       <w:commentRangeEnd w:id="80"/>
       <w:r>
         <w:rPr>
-          <w:rStyle w:val="Verwijzingopmerking"/>
+          <w:rStyle w:val="CommentReference"/>
         </w:rPr>
         <w:commentReference w:id="80"/>
       </w:r>
@@ -6824,7 +6826,7 @@
       <w:commentRangeEnd w:id="81"/>
       <w:r>
         <w:rPr>
-          <w:rStyle w:val="Verwijzingopmerking"/>
+          <w:rStyle w:val="CommentReference"/>
         </w:rPr>
         <w:commentReference w:id="81"/>
       </w:r>
@@ -6919,7 +6921,7 @@
       <w:commentRangeEnd w:id="82"/>
       <w:r>
         <w:rPr>
-          <w:rStyle w:val="Verwijzingopmerking"/>
+          <w:rStyle w:val="CommentReference"/>
         </w:rPr>
         <w:commentReference w:id="82"/>
       </w:r>
@@ -6995,7 +6997,7 @@
       <w:commentRangeEnd w:id="88"/>
       <w:r>
         <w:rPr>
-          <w:rStyle w:val="Verwijzingopmerking"/>
+          <w:rStyle w:val="CommentReference"/>
         </w:rPr>
         <w:commentReference w:id="88"/>
       </w:r>
@@ -7049,7 +7051,7 @@
       <w:commentRangeEnd w:id="83"/>
       <w:r>
         <w:rPr>
-          <w:rStyle w:val="Verwijzingopmerking"/>
+          <w:rStyle w:val="CommentReference"/>
         </w:rPr>
         <w:commentReference w:id="83"/>
       </w:r>
@@ -7062,7 +7064,7 @@
     </w:p>
     <w:p>
       <w:pPr>
-        <w:pStyle w:val="Kop1"/>
+        <w:pStyle w:val="Heading1"/>
       </w:pPr>
       <w:bookmarkStart w:id="89" w:name="_Toc508106369"/>
       <w:r>
@@ -7076,7 +7078,7 @@
     </w:p>
     <w:p>
       <w:pPr>
-        <w:pStyle w:val="Kop2"/>
+        <w:pStyle w:val="Heading2"/>
       </w:pPr>
       <w:bookmarkStart w:id="90" w:name="_Toc507493922"/>
       <w:bookmarkStart w:id="91" w:name="_Toc508106370"/>
@@ -7088,7 +7090,7 @@
     </w:p>
     <w:p>
       <w:pPr>
-        <w:pStyle w:val="Lijstalinea"/>
+        <w:pStyle w:val="ListParagraph"/>
         <w:numPr>
           <w:ilvl w:val="0"/>
           <w:numId w:val="1"/>
@@ -7104,7 +7106,7 @@
       <w:commentRangeEnd w:id="92"/>
       <w:r>
         <w:rPr>
-          <w:rStyle w:val="Verwijzingopmerking"/>
+          <w:rStyle w:val="CommentReference"/>
         </w:rPr>
         <w:commentReference w:id="92"/>
       </w:r>
@@ -7114,7 +7116,7 @@
     </w:p>
     <w:p>
       <w:pPr>
-        <w:pStyle w:val="Lijstalinea"/>
+        <w:pStyle w:val="ListParagraph"/>
         <w:numPr>
           <w:ilvl w:val="1"/>
           <w:numId w:val="1"/>
@@ -7126,7 +7128,7 @@
     </w:p>
     <w:p>
       <w:pPr>
-        <w:pStyle w:val="Lijstalinea"/>
+        <w:pStyle w:val="ListParagraph"/>
         <w:numPr>
           <w:ilvl w:val="1"/>
           <w:numId w:val="1"/>
@@ -7138,7 +7140,7 @@
     </w:p>
     <w:p>
       <w:pPr>
-        <w:pStyle w:val="Lijstalinea"/>
+        <w:pStyle w:val="ListParagraph"/>
         <w:numPr>
           <w:ilvl w:val="1"/>
           <w:numId w:val="1"/>
@@ -7150,7 +7152,7 @@
     </w:p>
     <w:p>
       <w:pPr>
-        <w:pStyle w:val="Lijstalinea"/>
+        <w:pStyle w:val="ListParagraph"/>
         <w:numPr>
           <w:ilvl w:val="1"/>
           <w:numId w:val="1"/>
@@ -7162,7 +7164,7 @@
     </w:p>
     <w:p>
       <w:pPr>
-        <w:pStyle w:val="Lijstalinea"/>
+        <w:pStyle w:val="ListParagraph"/>
         <w:numPr>
           <w:ilvl w:val="0"/>
           <w:numId w:val="1"/>
@@ -7177,7 +7179,7 @@
     </w:p>
     <w:p>
       <w:pPr>
-        <w:pStyle w:val="Lijstalinea"/>
+        <w:pStyle w:val="ListParagraph"/>
         <w:numPr>
           <w:ilvl w:val="0"/>
           <w:numId w:val="1"/>
@@ -7192,7 +7194,7 @@
     </w:p>
     <w:p>
       <w:pPr>
-        <w:pStyle w:val="Lijstalinea"/>
+        <w:pStyle w:val="ListParagraph"/>
         <w:numPr>
           <w:ilvl w:val="0"/>
           <w:numId w:val="1"/>
@@ -7207,7 +7209,7 @@
     </w:p>
     <w:p>
       <w:pPr>
-        <w:pStyle w:val="Lijstalinea"/>
+        <w:pStyle w:val="ListParagraph"/>
         <w:numPr>
           <w:ilvl w:val="0"/>
           <w:numId w:val="1"/>
@@ -7222,7 +7224,7 @@
     </w:p>
     <w:p>
       <w:pPr>
-        <w:pStyle w:val="Lijstalinea"/>
+        <w:pStyle w:val="ListParagraph"/>
         <w:numPr>
           <w:ilvl w:val="0"/>
           <w:numId w:val="1"/>
@@ -7234,7 +7236,7 @@
     </w:p>
     <w:p>
       <w:pPr>
-        <w:pStyle w:val="Lijstalinea"/>
+        <w:pStyle w:val="ListParagraph"/>
         <w:numPr>
           <w:ilvl w:val="0"/>
           <w:numId w:val="1"/>
@@ -7249,7 +7251,7 @@
     </w:p>
     <w:p>
       <w:pPr>
-        <w:pStyle w:val="Lijstalinea"/>
+        <w:pStyle w:val="ListParagraph"/>
         <w:numPr>
           <w:ilvl w:val="0"/>
           <w:numId w:val="1"/>
@@ -7264,7 +7266,7 @@
     </w:p>
     <w:p>
       <w:pPr>
-        <w:pStyle w:val="Lijstalinea"/>
+        <w:pStyle w:val="ListParagraph"/>
         <w:numPr>
           <w:ilvl w:val="0"/>
           <w:numId w:val="1"/>
@@ -7279,7 +7281,7 @@
     </w:p>
     <w:p>
       <w:pPr>
-        <w:pStyle w:val="Lijstalinea"/>
+        <w:pStyle w:val="ListParagraph"/>
         <w:numPr>
           <w:ilvl w:val="0"/>
           <w:numId w:val="1"/>
@@ -7298,7 +7300,7 @@
       <w:commentRangeEnd w:id="93"/>
       <w:r>
         <w:rPr>
-          <w:rStyle w:val="Verwijzingopmerking"/>
+          <w:rStyle w:val="CommentReference"/>
         </w:rPr>
         <w:commentReference w:id="93"/>
       </w:r>
@@ -7308,7 +7310,7 @@
     </w:p>
     <w:p>
       <w:pPr>
-        <w:pStyle w:val="Kop2"/>
+        <w:pStyle w:val="Heading2"/>
       </w:pPr>
       <w:bookmarkStart w:id="94" w:name="_Toc507493923"/>
       <w:bookmarkStart w:id="95" w:name="_Toc508106371"/>
@@ -7320,7 +7322,7 @@
     </w:p>
     <w:p>
       <w:pPr>
-        <w:pStyle w:val="Lijstalinea"/>
+        <w:pStyle w:val="ListParagraph"/>
         <w:numPr>
           <w:ilvl w:val="0"/>
           <w:numId w:val="1"/>
@@ -7332,7 +7334,7 @@
     </w:p>
     <w:p>
       <w:pPr>
-        <w:pStyle w:val="Lijstalinea"/>
+        <w:pStyle w:val="ListParagraph"/>
         <w:numPr>
           <w:ilvl w:val="0"/>
           <w:numId w:val="1"/>
@@ -7344,7 +7346,7 @@
     </w:p>
     <w:p>
       <w:pPr>
-        <w:pStyle w:val="Lijstalinea"/>
+        <w:pStyle w:val="ListParagraph"/>
         <w:numPr>
           <w:ilvl w:val="0"/>
           <w:numId w:val="1"/>
@@ -7359,7 +7361,7 @@
     </w:p>
     <w:p>
       <w:pPr>
-        <w:pStyle w:val="Lijstalinea"/>
+        <w:pStyle w:val="ListParagraph"/>
         <w:numPr>
           <w:ilvl w:val="0"/>
           <w:numId w:val="1"/>
@@ -7371,7 +7373,7 @@
     </w:p>
     <w:p>
       <w:pPr>
-        <w:pStyle w:val="Kop2"/>
+        <w:pStyle w:val="Heading2"/>
       </w:pPr>
       <w:bookmarkStart w:id="96" w:name="_Toc507493924"/>
       <w:bookmarkStart w:id="97" w:name="_Toc508106372"/>
@@ -7383,7 +7385,7 @@
     </w:p>
     <w:p>
       <w:pPr>
-        <w:pStyle w:val="Lijstalinea"/>
+        <w:pStyle w:val="ListParagraph"/>
         <w:numPr>
           <w:ilvl w:val="0"/>
           <w:numId w:val="2"/>
@@ -7395,7 +7397,7 @@
     </w:p>
     <w:p>
       <w:pPr>
-        <w:pStyle w:val="Lijstalinea"/>
+        <w:pStyle w:val="ListParagraph"/>
         <w:numPr>
           <w:ilvl w:val="0"/>
           <w:numId w:val="2"/>
@@ -7416,7 +7418,7 @@
     </w:p>
     <w:p>
       <w:pPr>
-        <w:pStyle w:val="Lijstalinea"/>
+        <w:pStyle w:val="ListParagraph"/>
         <w:numPr>
           <w:ilvl w:val="0"/>
           <w:numId w:val="2"/>
@@ -7428,7 +7430,7 @@
     </w:p>
     <w:p>
       <w:pPr>
-        <w:pStyle w:val="Lijstalinea"/>
+        <w:pStyle w:val="ListParagraph"/>
         <w:numPr>
           <w:ilvl w:val="0"/>
           <w:numId w:val="2"/>
@@ -7449,7 +7451,7 @@
     </w:p>
     <w:p>
       <w:pPr>
-        <w:pStyle w:val="Lijstalinea"/>
+        <w:pStyle w:val="ListParagraph"/>
         <w:numPr>
           <w:ilvl w:val="1"/>
           <w:numId w:val="2"/>
@@ -7467,7 +7469,7 @@
     </w:p>
     <w:p>
       <w:pPr>
-        <w:pStyle w:val="Lijstalinea"/>
+        <w:pStyle w:val="ListParagraph"/>
         <w:numPr>
           <w:ilvl w:val="1"/>
           <w:numId w:val="2"/>
@@ -7485,7 +7487,7 @@
     </w:p>
     <w:p>
       <w:pPr>
-        <w:pStyle w:val="Lijstalinea"/>
+        <w:pStyle w:val="ListParagraph"/>
         <w:numPr>
           <w:ilvl w:val="1"/>
           <w:numId w:val="2"/>
@@ -7512,7 +7514,7 @@
     </w:p>
     <w:p>
       <w:pPr>
-        <w:pStyle w:val="Lijstalinea"/>
+        <w:pStyle w:val="ListParagraph"/>
         <w:numPr>
           <w:ilvl w:val="0"/>
           <w:numId w:val="2"/>
@@ -7530,7 +7532,7 @@
     </w:p>
     <w:p>
       <w:pPr>
-        <w:pStyle w:val="Lijstalinea"/>
+        <w:pStyle w:val="ListParagraph"/>
         <w:numPr>
           <w:ilvl w:val="0"/>
           <w:numId w:val="2"/>
@@ -7542,7 +7544,7 @@
     </w:p>
     <w:p>
       <w:pPr>
-        <w:pStyle w:val="Kop2"/>
+        <w:pStyle w:val="Heading2"/>
       </w:pPr>
       <w:bookmarkStart w:id="98" w:name="_Toc507493925"/>
       <w:bookmarkStart w:id="99" w:name="_Toc508106373"/>
@@ -7554,7 +7556,7 @@
     </w:p>
     <w:p>
       <w:pPr>
-        <w:pStyle w:val="Lijstalinea"/>
+        <w:pStyle w:val="ListParagraph"/>
         <w:numPr>
           <w:ilvl w:val="0"/>
           <w:numId w:val="2"/>
@@ -7569,7 +7571,7 @@
     </w:p>
     <w:p>
       <w:pPr>
-        <w:pStyle w:val="Lijstalinea"/>
+        <w:pStyle w:val="ListParagraph"/>
         <w:numPr>
           <w:ilvl w:val="0"/>
           <w:numId w:val="2"/>
@@ -7590,7 +7592,7 @@
     </w:p>
     <w:p>
       <w:pPr>
-        <w:pStyle w:val="Lijstalinea"/>
+        <w:pStyle w:val="ListParagraph"/>
         <w:numPr>
           <w:ilvl w:val="0"/>
           <w:numId w:val="2"/>
@@ -7605,7 +7607,7 @@
     </w:p>
     <w:p>
       <w:pPr>
-        <w:pStyle w:val="Lijstalinea"/>
+        <w:pStyle w:val="ListParagraph"/>
         <w:numPr>
           <w:ilvl w:val="0"/>
           <w:numId w:val="2"/>
@@ -7625,7 +7627,7 @@
     </w:p>
     <w:p>
       <w:pPr>
-        <w:pStyle w:val="Kop1"/>
+        <w:pStyle w:val="Heading1"/>
       </w:pPr>
       <w:bookmarkStart w:id="100" w:name="_Toc508106374"/>
       <w:commentRangeStart w:id="101"/>
@@ -7637,7 +7639,7 @@
       <w:commentRangeEnd w:id="101"/>
       <w:r>
         <w:rPr>
-          <w:rStyle w:val="Verwijzingopmerking"/>
+          <w:rStyle w:val="CommentReference"/>
           <w:rFonts w:eastAsiaTheme="minorHAnsi"/>
           <w:color w:val="auto"/>
         </w:rPr>
@@ -7646,7 +7648,7 @@
     </w:p>
     <w:p>
       <w:pPr>
-        <w:pStyle w:val="Kop3"/>
+        <w:pStyle w:val="Heading3"/>
         <w:numPr>
           <w:ilvl w:val="0"/>
           <w:numId w:val="4"/>
@@ -7688,7 +7690,7 @@
     </w:p>
     <w:p>
       <w:pPr>
-        <w:pStyle w:val="Kop3"/>
+        <w:pStyle w:val="Heading3"/>
         <w:numPr>
           <w:ilvl w:val="0"/>
           <w:numId w:val="4"/>
@@ -7718,7 +7720,7 @@
     </w:p>
     <w:p>
       <w:pPr>
-        <w:pStyle w:val="Kop3"/>
+        <w:pStyle w:val="Heading3"/>
         <w:numPr>
           <w:ilvl w:val="0"/>
           <w:numId w:val="4"/>
@@ -7742,7 +7744,7 @@
     </w:p>
     <w:p>
       <w:pPr>
-        <w:pStyle w:val="Kop3"/>
+        <w:pStyle w:val="Heading3"/>
         <w:numPr>
           <w:ilvl w:val="0"/>
           <w:numId w:val="4"/>
@@ -7775,7 +7777,7 @@
     </w:p>
     <w:p>
       <w:pPr>
-        <w:pStyle w:val="Kop3"/>
+        <w:pStyle w:val="Heading3"/>
         <w:numPr>
           <w:ilvl w:val="0"/>
           <w:numId w:val="4"/>
@@ -7808,7 +7810,7 @@
     </w:p>
     <w:p>
       <w:pPr>
-        <w:pStyle w:val="Kop3"/>
+        <w:pStyle w:val="Heading3"/>
       </w:pPr>
       <w:bookmarkStart w:id="117" w:name="_Toc507493932"/>
       <w:bookmarkStart w:id="118" w:name="_Toc507496001"/>
@@ -7839,7 +7841,7 @@
     </w:p>
     <w:p>
       <w:pPr>
-        <w:pStyle w:val="Lijstalinea"/>
+        <w:pStyle w:val="ListParagraph"/>
         <w:numPr>
           <w:ilvl w:val="0"/>
           <w:numId w:val="3"/>
@@ -7857,7 +7859,7 @@
     </w:p>
     <w:p>
       <w:pPr>
-        <w:pStyle w:val="Lijstalinea"/>
+        <w:pStyle w:val="ListParagraph"/>
         <w:numPr>
           <w:ilvl w:val="0"/>
           <w:numId w:val="3"/>
@@ -7883,7 +7885,7 @@
     </w:p>
     <w:p>
       <w:pPr>
-        <w:pStyle w:val="Kop1"/>
+        <w:pStyle w:val="Heading1"/>
       </w:pPr>
       <w:bookmarkStart w:id="120" w:name="_Toc508106381"/>
       <w:r>
@@ -7894,7 +7896,7 @@
     </w:p>
     <w:p>
       <w:pPr>
-        <w:pStyle w:val="Kop3"/>
+        <w:pStyle w:val="Heading3"/>
         <w:numPr>
           <w:ilvl w:val="0"/>
           <w:numId w:val="6"/>
@@ -8004,7 +8006,7 @@
     </w:p>
     <w:p>
       <w:pPr>
-        <w:pStyle w:val="Kop3"/>
+        <w:pStyle w:val="Heading3"/>
         <w:numPr>
           <w:ilvl w:val="0"/>
           <w:numId w:val="6"/>
@@ -8066,7 +8068,7 @@
     </w:p>
     <w:p>
       <w:pPr>
-        <w:pStyle w:val="Kop3"/>
+        <w:pStyle w:val="Heading3"/>
         <w:numPr>
           <w:ilvl w:val="0"/>
           <w:numId w:val="6"/>
@@ -8133,7 +8135,7 @@
     </w:p>
     <w:p>
       <w:pPr>
-        <w:pStyle w:val="Kop3"/>
+        <w:pStyle w:val="Heading3"/>
         <w:numPr>
           <w:ilvl w:val="0"/>
           <w:numId w:val="6"/>
@@ -8192,7 +8194,7 @@
     </w:p>
     <w:p>
       <w:pPr>
-        <w:pStyle w:val="Kop3"/>
+        <w:pStyle w:val="Heading3"/>
         <w:numPr>
           <w:ilvl w:val="0"/>
           <w:numId w:val="6"/>
@@ -8211,7 +8213,7 @@
       <w:commentRangeEnd w:id="136"/>
       <w:r>
         <w:rPr>
-          <w:rStyle w:val="Verwijzingopmerking"/>
+          <w:rStyle w:val="CommentReference"/>
           <w:rFonts w:eastAsiaTheme="minorHAnsi"/>
           <w:color w:val="auto"/>
         </w:rPr>
@@ -8260,7 +8262,7 @@
     </w:p>
     <w:p>
       <w:pPr>
-        <w:pStyle w:val="Kop3"/>
+        <w:pStyle w:val="Heading3"/>
         <w:numPr>
           <w:ilvl w:val="0"/>
           <w:numId w:val="6"/>
@@ -8290,7 +8292,7 @@
       <w:commentRangeEnd w:id="140"/>
       <w:r>
         <w:rPr>
-          <w:rStyle w:val="Verwijzingopmerking"/>
+          <w:rStyle w:val="CommentReference"/>
         </w:rPr>
         <w:commentReference w:id="140"/>
       </w:r>
@@ -8327,7 +8329,7 @@
     </w:p>
     <w:p>
       <w:pPr>
-        <w:pStyle w:val="Kop3"/>
+        <w:pStyle w:val="Heading3"/>
       </w:pPr>
     </w:p>
     <w:p>
@@ -8345,7 +8347,7 @@
     </w:p>
     <w:p>
       <w:pPr>
-        <w:pStyle w:val="Kop1"/>
+        <w:pStyle w:val="Heading1"/>
       </w:pPr>
       <w:bookmarkStart w:id="141" w:name="_Toc508106388"/>
       <w:r>
@@ -8368,7 +8370,7 @@
       <w:commentRangeEnd w:id="142"/>
       <w:r>
         <w:rPr>
-          <w:rStyle w:val="Verwijzingopmerking"/>
+          <w:rStyle w:val="CommentReference"/>
         </w:rPr>
         <w:commentReference w:id="142"/>
       </w:r>
@@ -8467,7 +8469,7 @@
     <w:p/>
     <w:p>
       <w:pPr>
-        <w:pStyle w:val="Kop2"/>
+        <w:pStyle w:val="Heading2"/>
       </w:pPr>
       <w:bookmarkStart w:id="143" w:name="_Toc507493941"/>
       <w:bookmarkStart w:id="144" w:name="_Toc508106389"/>
@@ -8492,7 +8494,7 @@
     </w:p>
     <w:p>
       <w:pPr>
-        <w:pStyle w:val="Lijstalinea"/>
+        <w:pStyle w:val="ListParagraph"/>
         <w:numPr>
           <w:ilvl w:val="0"/>
           <w:numId w:val="7"/>
@@ -8505,7 +8507,7 @@
     </w:p>
     <w:p>
       <w:pPr>
-        <w:pStyle w:val="Lijstalinea"/>
+        <w:pStyle w:val="ListParagraph"/>
         <w:numPr>
           <w:ilvl w:val="0"/>
           <w:numId w:val="7"/>
@@ -8517,14 +8519,14 @@
       <w:commentRangeEnd w:id="145"/>
       <w:r>
         <w:rPr>
-          <w:rStyle w:val="Verwijzingopmerking"/>
+          <w:rStyle w:val="CommentReference"/>
         </w:rPr>
         <w:commentReference w:id="145"/>
       </w:r>
     </w:p>
     <w:p>
       <w:pPr>
-        <w:pStyle w:val="Lijstalinea"/>
+        <w:pStyle w:val="ListParagraph"/>
         <w:numPr>
           <w:ilvl w:val="0"/>
           <w:numId w:val="7"/>
@@ -8536,7 +8538,7 @@
     </w:p>
     <w:p>
       <w:pPr>
-        <w:pStyle w:val="Lijstalinea"/>
+        <w:pStyle w:val="ListParagraph"/>
         <w:numPr>
           <w:ilvl w:val="0"/>
           <w:numId w:val="7"/>
@@ -8548,7 +8550,7 @@
     </w:p>
     <w:p>
       <w:pPr>
-        <w:pStyle w:val="Lijstalinea"/>
+        <w:pStyle w:val="ListParagraph"/>
         <w:numPr>
           <w:ilvl w:val="0"/>
           <w:numId w:val="7"/>
@@ -8576,7 +8578,7 @@
     </w:p>
     <w:p>
       <w:pPr>
-        <w:pStyle w:val="Lijstalinea"/>
+        <w:pStyle w:val="ListParagraph"/>
         <w:numPr>
           <w:ilvl w:val="0"/>
           <w:numId w:val="8"/>
@@ -8588,7 +8590,7 @@
     </w:p>
     <w:p>
       <w:pPr>
-        <w:pStyle w:val="Lijstalinea"/>
+        <w:pStyle w:val="ListParagraph"/>
         <w:numPr>
           <w:ilvl w:val="0"/>
           <w:numId w:val="8"/>
@@ -8600,7 +8602,7 @@
     </w:p>
     <w:p>
       <w:pPr>
-        <w:pStyle w:val="Lijstalinea"/>
+        <w:pStyle w:val="ListParagraph"/>
         <w:numPr>
           <w:ilvl w:val="0"/>
           <w:numId w:val="8"/>
@@ -8612,7 +8614,7 @@
     </w:p>
     <w:p>
       <w:pPr>
-        <w:pStyle w:val="Lijstalinea"/>
+        <w:pStyle w:val="ListParagraph"/>
         <w:numPr>
           <w:ilvl w:val="0"/>
           <w:numId w:val="8"/>
@@ -8650,7 +8652,7 @@
     </w:p>
     <w:p>
       <w:pPr>
-        <w:pStyle w:val="Lijstalinea"/>
+        <w:pStyle w:val="ListParagraph"/>
         <w:numPr>
           <w:ilvl w:val="0"/>
           <w:numId w:val="2"/>
@@ -8663,12 +8665,12 @@
     <w:p/>
     <w:p>
       <w:pPr>
-        <w:pStyle w:val="Kop2"/>
-      </w:pPr>
-    </w:p>
-    <w:p>
-      <w:pPr>
-        <w:pStyle w:val="Kop2"/>
+        <w:pStyle w:val="Heading2"/>
+      </w:pPr>
+    </w:p>
+    <w:p>
+      <w:pPr>
+        <w:pStyle w:val="Heading2"/>
       </w:pPr>
       <w:bookmarkStart w:id="146" w:name="_Toc507493942"/>
       <w:bookmarkStart w:id="147" w:name="_Toc508106390"/>
@@ -8696,7 +8698,7 @@
     </w:p>
     <w:p>
       <w:pPr>
-        <w:pStyle w:val="Lijstalinea"/>
+        <w:pStyle w:val="ListParagraph"/>
         <w:numPr>
           <w:ilvl w:val="0"/>
           <w:numId w:val="10"/>
@@ -8708,7 +8710,7 @@
     </w:p>
     <w:p>
       <w:pPr>
-        <w:pStyle w:val="Lijstalinea"/>
+        <w:pStyle w:val="ListParagraph"/>
         <w:numPr>
           <w:ilvl w:val="0"/>
           <w:numId w:val="10"/>
@@ -8720,7 +8722,7 @@
     </w:p>
     <w:p>
       <w:pPr>
-        <w:pStyle w:val="Lijstalinea"/>
+        <w:pStyle w:val="ListParagraph"/>
         <w:numPr>
           <w:ilvl w:val="0"/>
           <w:numId w:val="10"/>
@@ -8745,7 +8747,7 @@
     </w:p>
     <w:p>
       <w:pPr>
-        <w:pStyle w:val="Lijstalinea"/>
+        <w:pStyle w:val="ListParagraph"/>
         <w:numPr>
           <w:ilvl w:val="0"/>
           <w:numId w:val="16"/>
@@ -8779,7 +8781,7 @@
     </w:p>
     <w:p>
       <w:pPr>
-        <w:pStyle w:val="Lijstalinea"/>
+        <w:pStyle w:val="ListParagraph"/>
         <w:numPr>
           <w:ilvl w:val="0"/>
           <w:numId w:val="16"/>
@@ -8791,7 +8793,7 @@
     </w:p>
     <w:p>
       <w:pPr>
-        <w:pStyle w:val="Lijstalinea"/>
+        <w:pStyle w:val="ListParagraph"/>
         <w:numPr>
           <w:ilvl w:val="1"/>
           <w:numId w:val="16"/>
@@ -8803,7 +8805,7 @@
     </w:p>
     <w:p>
       <w:pPr>
-        <w:pStyle w:val="Lijstalinea"/>
+        <w:pStyle w:val="ListParagraph"/>
         <w:numPr>
           <w:ilvl w:val="1"/>
           <w:numId w:val="16"/>
@@ -8815,7 +8817,7 @@
     </w:p>
     <w:p>
       <w:pPr>
-        <w:pStyle w:val="Lijstalinea"/>
+        <w:pStyle w:val="ListParagraph"/>
         <w:numPr>
           <w:ilvl w:val="1"/>
           <w:numId w:val="16"/>
@@ -8827,7 +8829,7 @@
     </w:p>
     <w:p>
       <w:pPr>
-        <w:pStyle w:val="Lijstalinea"/>
+        <w:pStyle w:val="ListParagraph"/>
         <w:numPr>
           <w:ilvl w:val="1"/>
           <w:numId w:val="16"/>
@@ -8839,7 +8841,7 @@
     </w:p>
     <w:p>
       <w:pPr>
-        <w:pStyle w:val="Lijstalinea"/>
+        <w:pStyle w:val="ListParagraph"/>
         <w:numPr>
           <w:ilvl w:val="1"/>
           <w:numId w:val="16"/>
@@ -8852,14 +8854,14 @@
       <w:commentRangeEnd w:id="148"/>
       <w:r>
         <w:rPr>
-          <w:rStyle w:val="Verwijzingopmerking"/>
+          <w:rStyle w:val="CommentReference"/>
         </w:rPr>
         <w:commentReference w:id="148"/>
       </w:r>
     </w:p>
     <w:p>
       <w:pPr>
-        <w:pStyle w:val="Lijstalinea"/>
+        <w:pStyle w:val="ListParagraph"/>
         <w:numPr>
           <w:ilvl w:val="1"/>
           <w:numId w:val="16"/>
@@ -8871,7 +8873,7 @@
     </w:p>
     <w:p>
       <w:pPr>
-        <w:pStyle w:val="Lijstalinea"/>
+        <w:pStyle w:val="ListParagraph"/>
         <w:numPr>
           <w:ilvl w:val="1"/>
           <w:numId w:val="16"/>
@@ -8916,7 +8918,7 @@
     </w:p>
     <w:p>
       <w:pPr>
-        <w:pStyle w:val="Lijstalinea"/>
+        <w:pStyle w:val="ListParagraph"/>
         <w:numPr>
           <w:ilvl w:val="0"/>
           <w:numId w:val="2"/>
@@ -8928,7 +8930,7 @@
     </w:p>
     <w:p>
       <w:pPr>
-        <w:pStyle w:val="Lijstalinea"/>
+        <w:pStyle w:val="ListParagraph"/>
         <w:numPr>
           <w:ilvl w:val="0"/>
           <w:numId w:val="2"/>
@@ -8944,7 +8946,7 @@
     <w:p/>
     <w:p>
       <w:pPr>
-        <w:pStyle w:val="Kop2"/>
+        <w:pStyle w:val="Heading2"/>
       </w:pPr>
       <w:bookmarkStart w:id="149" w:name="_Toc507493943"/>
       <w:bookmarkStart w:id="150" w:name="_Toc508106391"/>
@@ -8969,7 +8971,7 @@
     </w:p>
     <w:p>
       <w:pPr>
-        <w:pStyle w:val="Lijstalinea"/>
+        <w:pStyle w:val="ListParagraph"/>
         <w:numPr>
           <w:ilvl w:val="0"/>
           <w:numId w:val="17"/>
@@ -8982,7 +8984,7 @@
       <w:commentRangeEnd w:id="151"/>
       <w:r>
         <w:rPr>
-          <w:rStyle w:val="Verwijzingopmerking"/>
+          <w:rStyle w:val="CommentReference"/>
         </w:rPr>
         <w:commentReference w:id="151"/>
       </w:r>
@@ -9002,7 +9004,7 @@
     </w:p>
     <w:p>
       <w:pPr>
-        <w:pStyle w:val="Lijstalinea"/>
+        <w:pStyle w:val="ListParagraph"/>
         <w:numPr>
           <w:ilvl w:val="0"/>
           <w:numId w:val="18"/>
@@ -9027,7 +9029,7 @@
     </w:p>
     <w:p>
       <w:pPr>
-        <w:pStyle w:val="Lijstalinea"/>
+        <w:pStyle w:val="ListParagraph"/>
         <w:numPr>
           <w:ilvl w:val="0"/>
           <w:numId w:val="18"/>
@@ -9065,7 +9067,7 @@
     </w:p>
     <w:p>
       <w:pPr>
-        <w:pStyle w:val="Lijstalinea"/>
+        <w:pStyle w:val="ListParagraph"/>
         <w:numPr>
           <w:ilvl w:val="0"/>
           <w:numId w:val="2"/>
@@ -9077,7 +9079,7 @@
     </w:p>
     <w:p>
       <w:pPr>
-        <w:pStyle w:val="Lijstalinea"/>
+        <w:pStyle w:val="ListParagraph"/>
         <w:numPr>
           <w:ilvl w:val="0"/>
           <w:numId w:val="2"/>
@@ -9089,7 +9091,7 @@
     </w:p>
     <w:p>
       <w:pPr>
-        <w:pStyle w:val="Lijstalinea"/>
+        <w:pStyle w:val="ListParagraph"/>
         <w:numPr>
           <w:ilvl w:val="0"/>
           <w:numId w:val="2"/>
@@ -9102,12 +9104,12 @@
     <w:p/>
     <w:p>
       <w:pPr>
-        <w:pStyle w:val="Kop2"/>
-      </w:pPr>
-    </w:p>
-    <w:p>
-      <w:pPr>
-        <w:pStyle w:val="Kop2"/>
+        <w:pStyle w:val="Heading2"/>
+      </w:pPr>
+    </w:p>
+    <w:p>
+      <w:pPr>
+        <w:pStyle w:val="Heading2"/>
       </w:pPr>
       <w:bookmarkStart w:id="152" w:name="_Toc507493944"/>
       <w:bookmarkStart w:id="153" w:name="_Toc508106392"/>
@@ -9132,7 +9134,7 @@
     </w:p>
     <w:p>
       <w:pPr>
-        <w:pStyle w:val="Lijstalinea"/>
+        <w:pStyle w:val="ListParagraph"/>
         <w:numPr>
           <w:ilvl w:val="0"/>
           <w:numId w:val="19"/>
@@ -9144,7 +9146,7 @@
     </w:p>
     <w:p>
       <w:pPr>
-        <w:pStyle w:val="Lijstalinea"/>
+        <w:pStyle w:val="ListParagraph"/>
         <w:numPr>
           <w:ilvl w:val="0"/>
           <w:numId w:val="19"/>
@@ -9156,7 +9158,7 @@
     </w:p>
     <w:p>
       <w:pPr>
-        <w:pStyle w:val="Lijstalinea"/>
+        <w:pStyle w:val="ListParagraph"/>
         <w:numPr>
           <w:ilvl w:val="0"/>
           <w:numId w:val="19"/>
@@ -9181,7 +9183,7 @@
     </w:p>
     <w:p>
       <w:pPr>
-        <w:pStyle w:val="Lijstalinea"/>
+        <w:pStyle w:val="ListParagraph"/>
         <w:numPr>
           <w:ilvl w:val="0"/>
           <w:numId w:val="20"/>
@@ -9193,7 +9195,7 @@
     </w:p>
     <w:p>
       <w:pPr>
-        <w:pStyle w:val="Lijstalinea"/>
+        <w:pStyle w:val="ListParagraph"/>
         <w:numPr>
           <w:ilvl w:val="0"/>
           <w:numId w:val="20"/>
@@ -9205,7 +9207,7 @@
     </w:p>
     <w:p>
       <w:pPr>
-        <w:pStyle w:val="Lijstalinea"/>
+        <w:pStyle w:val="ListParagraph"/>
         <w:numPr>
           <w:ilvl w:val="0"/>
           <w:numId w:val="20"/>
@@ -9230,7 +9232,7 @@
     </w:p>
     <w:p>
       <w:pPr>
-        <w:pStyle w:val="Lijstalinea"/>
+        <w:pStyle w:val="ListParagraph"/>
         <w:numPr>
           <w:ilvl w:val="0"/>
           <w:numId w:val="2"/>
@@ -9271,7 +9273,7 @@
     </w:p>
     <w:p>
       <w:pPr>
-        <w:pStyle w:val="Lijstalinea"/>
+        <w:pStyle w:val="ListParagraph"/>
         <w:numPr>
           <w:ilvl w:val="0"/>
           <w:numId w:val="2"/>
@@ -9284,7 +9286,7 @@
     <w:p/>
     <w:p>
       <w:pPr>
-        <w:pStyle w:val="Kop2"/>
+        <w:pStyle w:val="Heading2"/>
       </w:pPr>
       <w:bookmarkStart w:id="154" w:name="_Toc507493945"/>
       <w:bookmarkStart w:id="155" w:name="_Toc508106393"/>
@@ -9309,7 +9311,7 @@
     </w:p>
     <w:p>
       <w:pPr>
-        <w:pStyle w:val="Lijstalinea"/>
+        <w:pStyle w:val="ListParagraph"/>
         <w:numPr>
           <w:ilvl w:val="0"/>
           <w:numId w:val="2"/>
@@ -9334,7 +9336,7 @@
     </w:p>
     <w:p>
       <w:pPr>
-        <w:pStyle w:val="Lijstalinea"/>
+        <w:pStyle w:val="ListParagraph"/>
         <w:numPr>
           <w:ilvl w:val="0"/>
           <w:numId w:val="22"/>
@@ -9346,7 +9348,7 @@
     </w:p>
     <w:p>
       <w:pPr>
-        <w:pStyle w:val="Lijstalinea"/>
+        <w:pStyle w:val="ListParagraph"/>
         <w:numPr>
           <w:ilvl w:val="0"/>
           <w:numId w:val="22"/>
@@ -9361,7 +9363,7 @@
     </w:p>
     <w:p>
       <w:pPr>
-        <w:pStyle w:val="Lijstalinea"/>
+        <w:pStyle w:val="ListParagraph"/>
         <w:numPr>
           <w:ilvl w:val="0"/>
           <w:numId w:val="22"/>
@@ -9389,7 +9391,7 @@
     </w:p>
     <w:p>
       <w:pPr>
-        <w:pStyle w:val="Lijstalinea"/>
+        <w:pStyle w:val="ListParagraph"/>
         <w:numPr>
           <w:ilvl w:val="0"/>
           <w:numId w:val="23"/>
@@ -9410,7 +9412,7 @@
     </w:p>
     <w:p>
       <w:pPr>
-        <w:pStyle w:val="Lijstalinea"/>
+        <w:pStyle w:val="ListParagraph"/>
         <w:numPr>
           <w:ilvl w:val="0"/>
           <w:numId w:val="23"/>
@@ -9428,7 +9430,7 @@
     </w:p>
     <w:p>
       <w:pPr>
-        <w:pStyle w:val="Lijstalinea"/>
+        <w:pStyle w:val="ListParagraph"/>
         <w:numPr>
           <w:ilvl w:val="0"/>
           <w:numId w:val="23"/>
@@ -9469,7 +9471,7 @@
     </w:p>
     <w:p>
       <w:pPr>
-        <w:pStyle w:val="Lijstalinea"/>
+        <w:pStyle w:val="ListParagraph"/>
         <w:numPr>
           <w:ilvl w:val="0"/>
           <w:numId w:val="2"/>
@@ -9481,7 +9483,7 @@
     </w:p>
     <w:p>
       <w:pPr>
-        <w:pStyle w:val="Lijstalinea"/>
+        <w:pStyle w:val="ListParagraph"/>
         <w:numPr>
           <w:ilvl w:val="0"/>
           <w:numId w:val="2"/>
@@ -9493,7 +9495,7 @@
     </w:p>
     <w:p>
       <w:pPr>
-        <w:pStyle w:val="Lijstalinea"/>
+        <w:pStyle w:val="ListParagraph"/>
         <w:numPr>
           <w:ilvl w:val="0"/>
           <w:numId w:val="2"/>
@@ -9508,7 +9510,7 @@
     </w:p>
     <w:p>
       <w:pPr>
-        <w:pStyle w:val="Lijstalinea"/>
+        <w:pStyle w:val="ListParagraph"/>
         <w:numPr>
           <w:ilvl w:val="0"/>
           <w:numId w:val="2"/>
@@ -9520,7 +9522,7 @@
     </w:p>
     <w:p>
       <w:pPr>
-        <w:pStyle w:val="Lijstalinea"/>
+        <w:pStyle w:val="ListParagraph"/>
         <w:numPr>
           <w:ilvl w:val="0"/>
           <w:numId w:val="2"/>
@@ -9537,7 +9539,7 @@
     </w:p>
     <w:p>
       <w:pPr>
-        <w:pStyle w:val="Kop1"/>
+        <w:pStyle w:val="Heading1"/>
       </w:pPr>
       <w:bookmarkStart w:id="156" w:name="_Toc508106394"/>
       <w:r>
@@ -9548,12 +9550,12 @@
     </w:p>
     <w:p>
       <w:pPr>
-        <w:pStyle w:val="Kop2"/>
-      </w:pPr>
-    </w:p>
-    <w:p>
-      <w:pPr>
-        <w:pStyle w:val="Kop2"/>
+        <w:pStyle w:val="Heading2"/>
+      </w:pPr>
+    </w:p>
+    <w:p>
+      <w:pPr>
+        <w:pStyle w:val="Heading2"/>
       </w:pPr>
       <w:bookmarkStart w:id="157" w:name="_Toc507493947"/>
       <w:bookmarkStart w:id="158" w:name="_Toc508106395"/>
@@ -9568,7 +9570,7 @@
     </w:p>
     <w:tbl>
       <w:tblPr>
-        <w:tblStyle w:val="Tabelraster"/>
+        <w:tblStyle w:val="TableGrid"/>
         <w:tblW w:w="0" w:type="auto"/>
         <w:tblLook w:val="04A0" w:firstRow="1" w:lastRow="0" w:firstColumn="1" w:lastColumn="0" w:noHBand="0" w:noVBand="1"/>
       </w:tblPr>
@@ -9650,7 +9652,7 @@
           </w:tcPr>
           <w:p>
             <w:pPr>
-              <w:pStyle w:val="Lijstalinea"/>
+              <w:pStyle w:val="ListParagraph"/>
               <w:numPr>
                 <w:ilvl w:val="0"/>
                 <w:numId w:val="24"/>
@@ -9663,7 +9665,7 @@
           </w:p>
           <w:p>
             <w:pPr>
-              <w:pStyle w:val="Lijstalinea"/>
+              <w:pStyle w:val="ListParagraph"/>
               <w:numPr>
                 <w:ilvl w:val="0"/>
                 <w:numId w:val="24"/>
@@ -9676,7 +9678,7 @@
           </w:p>
           <w:p>
             <w:pPr>
-              <w:pStyle w:val="Lijstalinea"/>
+              <w:pStyle w:val="ListParagraph"/>
               <w:numPr>
                 <w:ilvl w:val="0"/>
                 <w:numId w:val="24"/>
@@ -9716,7 +9718,7 @@
           </w:tcPr>
           <w:p>
             <w:pPr>
-              <w:pStyle w:val="Lijstalinea"/>
+              <w:pStyle w:val="ListParagraph"/>
               <w:numPr>
                 <w:ilvl w:val="0"/>
                 <w:numId w:val="24"/>
@@ -9729,7 +9731,7 @@
           </w:p>
           <w:p>
             <w:pPr>
-              <w:pStyle w:val="Lijstalinea"/>
+              <w:pStyle w:val="ListParagraph"/>
               <w:numPr>
                 <w:ilvl w:val="0"/>
                 <w:numId w:val="24"/>
@@ -9742,7 +9744,7 @@
           </w:p>
           <w:p>
             <w:pPr>
-              <w:pStyle w:val="Lijstalinea"/>
+              <w:pStyle w:val="ListParagraph"/>
               <w:numPr>
                 <w:ilvl w:val="0"/>
                 <w:numId w:val="24"/>
@@ -9782,7 +9784,7 @@
           </w:tcPr>
           <w:p>
             <w:pPr>
-              <w:pStyle w:val="Lijstalinea"/>
+              <w:pStyle w:val="ListParagraph"/>
               <w:numPr>
                 <w:ilvl w:val="0"/>
                 <w:numId w:val="24"/>
@@ -9795,7 +9797,7 @@
           </w:p>
           <w:p>
             <w:pPr>
-              <w:pStyle w:val="Lijstalinea"/>
+              <w:pStyle w:val="ListParagraph"/>
               <w:numPr>
                 <w:ilvl w:val="0"/>
                 <w:numId w:val="24"/>
@@ -9808,7 +9810,7 @@
           </w:p>
           <w:p>
             <w:pPr>
-              <w:pStyle w:val="Lijstalinea"/>
+              <w:pStyle w:val="ListParagraph"/>
               <w:numPr>
                 <w:ilvl w:val="0"/>
                 <w:numId w:val="24"/>
@@ -9821,7 +9823,7 @@
           </w:p>
           <w:p>
             <w:pPr>
-              <w:pStyle w:val="Lijstalinea"/>
+              <w:pStyle w:val="ListParagraph"/>
               <w:numPr>
                 <w:ilvl w:val="0"/>
                 <w:numId w:val="24"/>
@@ -9861,7 +9863,7 @@
           </w:tcPr>
           <w:p>
             <w:pPr>
-              <w:pStyle w:val="Lijstalinea"/>
+              <w:pStyle w:val="ListParagraph"/>
               <w:numPr>
                 <w:ilvl w:val="0"/>
                 <w:numId w:val="24"/>
@@ -9874,7 +9876,7 @@
           </w:p>
           <w:p>
             <w:pPr>
-              <w:pStyle w:val="Lijstalinea"/>
+              <w:pStyle w:val="ListParagraph"/>
               <w:numPr>
                 <w:ilvl w:val="0"/>
                 <w:numId w:val="24"/>
@@ -9921,7 +9923,7 @@
           </w:tcPr>
           <w:p>
             <w:pPr>
-              <w:pStyle w:val="Lijstalinea"/>
+              <w:pStyle w:val="ListParagraph"/>
               <w:numPr>
                 <w:ilvl w:val="0"/>
                 <w:numId w:val="24"/>
@@ -9934,7 +9936,7 @@
           </w:p>
           <w:p>
             <w:pPr>
-              <w:pStyle w:val="Lijstalinea"/>
+              <w:pStyle w:val="ListParagraph"/>
               <w:numPr>
                 <w:ilvl w:val="0"/>
                 <w:numId w:val="24"/>
@@ -9977,7 +9979,7 @@
           </w:tcPr>
           <w:p>
             <w:pPr>
-              <w:pStyle w:val="Lijstalinea"/>
+              <w:pStyle w:val="ListParagraph"/>
               <w:numPr>
                 <w:ilvl w:val="0"/>
                 <w:numId w:val="24"/>
@@ -9993,7 +9995,7 @@
           </w:p>
           <w:p>
             <w:pPr>
-              <w:pStyle w:val="Lijstalinea"/>
+              <w:pStyle w:val="ListParagraph"/>
               <w:numPr>
                 <w:ilvl w:val="0"/>
                 <w:numId w:val="24"/>
@@ -10006,7 +10008,7 @@
           </w:p>
           <w:p>
             <w:pPr>
-              <w:pStyle w:val="Lijstalinea"/>
+              <w:pStyle w:val="ListParagraph"/>
               <w:numPr>
                 <w:ilvl w:val="0"/>
                 <w:numId w:val="24"/>
@@ -10019,7 +10021,7 @@
           </w:p>
           <w:p>
             <w:pPr>
-              <w:pStyle w:val="Lijstalinea"/>
+              <w:pStyle w:val="ListParagraph"/>
               <w:numPr>
                 <w:ilvl w:val="0"/>
                 <w:numId w:val="24"/>
@@ -10109,7 +10111,7 @@
           </w:tcPr>
           <w:p>
             <w:pPr>
-              <w:pStyle w:val="Lijstalinea"/>
+              <w:pStyle w:val="ListParagraph"/>
               <w:numPr>
                 <w:ilvl w:val="0"/>
                 <w:numId w:val="24"/>
@@ -10135,7 +10137,7 @@
     </w:tbl>
     <w:p>
       <w:pPr>
-        <w:pStyle w:val="Kop2"/>
+        <w:pStyle w:val="Heading2"/>
       </w:pPr>
     </w:p>
     <w:p>
@@ -10153,7 +10155,7 @@
     </w:p>
     <w:p>
       <w:pPr>
-        <w:pStyle w:val="Kop2"/>
+        <w:pStyle w:val="Heading2"/>
       </w:pPr>
       <w:bookmarkStart w:id="159" w:name="_Toc507493948"/>
       <w:bookmarkStart w:id="160" w:name="_Toc508106396"/>
@@ -10185,7 +10187,7 @@
     </w:p>
     <w:tbl>
       <w:tblPr>
-        <w:tblStyle w:val="Tabelraster"/>
+        <w:tblStyle w:val="TableGrid"/>
         <w:tblW w:w="0" w:type="auto"/>
         <w:tblLook w:val="04A0" w:firstRow="1" w:lastRow="0" w:firstColumn="1" w:lastColumn="0" w:noHBand="0" w:noVBand="1"/>
       </w:tblPr>
@@ -10339,7 +10341,7 @@
           </w:tcPr>
           <w:p>
             <w:pPr>
-              <w:pStyle w:val="Lijstalinea"/>
+              <w:pStyle w:val="ListParagraph"/>
               <w:numPr>
                 <w:ilvl w:val="0"/>
                 <w:numId w:val="25"/>
@@ -10401,7 +10403,7 @@
           </w:tcPr>
           <w:p>
             <w:pPr>
-              <w:pStyle w:val="Lijstalinea"/>
+              <w:pStyle w:val="ListParagraph"/>
               <w:numPr>
                 <w:ilvl w:val="0"/>
                 <w:numId w:val="25"/>
@@ -10414,7 +10416,7 @@
           </w:p>
           <w:p>
             <w:pPr>
-              <w:pStyle w:val="Lijstalinea"/>
+              <w:pStyle w:val="ListParagraph"/>
               <w:numPr>
                 <w:ilvl w:val="0"/>
                 <w:numId w:val="25"/>
@@ -10427,7 +10429,7 @@
           </w:p>
           <w:p>
             <w:pPr>
-              <w:pStyle w:val="Lijstalinea"/>
+              <w:pStyle w:val="ListParagraph"/>
               <w:numPr>
                 <w:ilvl w:val="0"/>
                 <w:numId w:val="25"/>
@@ -10440,7 +10442,7 @@
           </w:p>
           <w:p>
             <w:pPr>
-              <w:pStyle w:val="Lijstalinea"/>
+              <w:pStyle w:val="ListParagraph"/>
               <w:numPr>
                 <w:ilvl w:val="0"/>
                 <w:numId w:val="25"/>
@@ -10502,7 +10504,7 @@
           </w:tcPr>
           <w:p>
             <w:pPr>
-              <w:pStyle w:val="Lijstalinea"/>
+              <w:pStyle w:val="ListParagraph"/>
               <w:numPr>
                 <w:ilvl w:val="0"/>
                 <w:numId w:val="26"/>
@@ -10515,7 +10517,7 @@
           </w:p>
           <w:p>
             <w:pPr>
-              <w:pStyle w:val="Lijstalinea"/>
+              <w:pStyle w:val="ListParagraph"/>
               <w:numPr>
                 <w:ilvl w:val="0"/>
                 <w:numId w:val="26"/>
@@ -10574,7 +10576,7 @@
           </w:tcPr>
           <w:p>
             <w:pPr>
-              <w:pStyle w:val="Lijstalinea"/>
+              <w:pStyle w:val="ListParagraph"/>
               <w:numPr>
                 <w:ilvl w:val="0"/>
                 <w:numId w:val="33"/>
@@ -10587,7 +10589,7 @@
           </w:p>
           <w:p>
             <w:pPr>
-              <w:pStyle w:val="Lijstalinea"/>
+              <w:pStyle w:val="ListParagraph"/>
               <w:numPr>
                 <w:ilvl w:val="0"/>
                 <w:numId w:val="33"/>
@@ -10649,7 +10651,7 @@
           </w:tcPr>
           <w:p>
             <w:pPr>
-              <w:pStyle w:val="Lijstalinea"/>
+              <w:pStyle w:val="ListParagraph"/>
               <w:numPr>
                 <w:ilvl w:val="0"/>
                 <w:numId w:val="27"/>
@@ -10665,7 +10667,7 @@
           </w:p>
           <w:p>
             <w:pPr>
-              <w:pStyle w:val="Lijstalinea"/>
+              <w:pStyle w:val="ListParagraph"/>
               <w:numPr>
                 <w:ilvl w:val="0"/>
                 <w:numId w:val="27"/>
@@ -10829,7 +10831,7 @@
           </w:tcPr>
           <w:p>
             <w:pPr>
-              <w:pStyle w:val="Lijstalinea"/>
+              <w:pStyle w:val="ListParagraph"/>
               <w:numPr>
                 <w:ilvl w:val="0"/>
                 <w:numId w:val="28"/>
@@ -10842,7 +10844,7 @@
           </w:p>
           <w:p>
             <w:pPr>
-              <w:pStyle w:val="Lijstalinea"/>
+              <w:pStyle w:val="ListParagraph"/>
               <w:numPr>
                 <w:ilvl w:val="0"/>
                 <w:numId w:val="28"/>
@@ -10938,7 +10940,7 @@
           </w:tcPr>
           <w:p>
             <w:pPr>
-              <w:pStyle w:val="Lijstalinea"/>
+              <w:pStyle w:val="ListParagraph"/>
               <w:numPr>
                 <w:ilvl w:val="0"/>
                 <w:numId w:val="29"/>
@@ -10951,7 +10953,7 @@
           </w:p>
           <w:p>
             <w:pPr>
-              <w:pStyle w:val="Lijstalinea"/>
+              <w:pStyle w:val="ListParagraph"/>
               <w:numPr>
                 <w:ilvl w:val="0"/>
                 <w:numId w:val="29"/>
@@ -10964,7 +10966,7 @@
           </w:p>
           <w:p>
             <w:pPr>
-              <w:pStyle w:val="Lijstalinea"/>
+              <w:pStyle w:val="ListParagraph"/>
               <w:numPr>
                 <w:ilvl w:val="0"/>
                 <w:numId w:val="29"/>
@@ -11237,7 +11239,7 @@
           </w:tcPr>
           <w:p>
             <w:pPr>
-              <w:pStyle w:val="Lijstalinea"/>
+              <w:pStyle w:val="ListParagraph"/>
               <w:numPr>
                 <w:ilvl w:val="0"/>
                 <w:numId w:val="30"/>
@@ -11250,7 +11252,7 @@
           </w:p>
           <w:p>
             <w:pPr>
-              <w:pStyle w:val="Lijstalinea"/>
+              <w:pStyle w:val="ListParagraph"/>
               <w:numPr>
                 <w:ilvl w:val="0"/>
                 <w:numId w:val="30"/>
@@ -11380,7 +11382,7 @@
           </w:tcPr>
           <w:p>
             <w:pPr>
-              <w:pStyle w:val="Lijstalinea"/>
+              <w:pStyle w:val="ListParagraph"/>
               <w:numPr>
                 <w:ilvl w:val="0"/>
                 <w:numId w:val="31"/>
@@ -11393,7 +11395,7 @@
           </w:p>
           <w:p>
             <w:pPr>
-              <w:pStyle w:val="Lijstalinea"/>
+              <w:pStyle w:val="ListParagraph"/>
               <w:numPr>
                 <w:ilvl w:val="0"/>
                 <w:numId w:val="31"/>
@@ -11606,7 +11608,7 @@
     </w:tbl>
     <w:p>
       <w:pPr>
-        <w:pStyle w:val="Kop2"/>
+        <w:pStyle w:val="Heading2"/>
       </w:pPr>
     </w:p>
     <w:p>
@@ -11625,7 +11627,7 @@
     </w:p>
     <w:p>
       <w:pPr>
-        <w:pStyle w:val="Kop2"/>
+        <w:pStyle w:val="Heading2"/>
       </w:pPr>
       <w:bookmarkStart w:id="162" w:name="_Toc508106397"/>
       <w:r>
@@ -11657,7 +11659,7 @@
     </w:p>
     <w:p>
       <w:pPr>
-        <w:pStyle w:val="Lijstalinea"/>
+        <w:pStyle w:val="ListParagraph"/>
         <w:numPr>
           <w:ilvl w:val="0"/>
           <w:numId w:val="3"/>
@@ -11669,7 +11671,7 @@
     </w:p>
     <w:p>
       <w:pPr>
-        <w:pStyle w:val="Lijstalinea"/>
+        <w:pStyle w:val="ListParagraph"/>
         <w:numPr>
           <w:ilvl w:val="0"/>
           <w:numId w:val="3"/>
@@ -11681,7 +11683,7 @@
     </w:p>
     <w:p>
       <w:pPr>
-        <w:pStyle w:val="Lijstalinea"/>
+        <w:pStyle w:val="ListParagraph"/>
         <w:numPr>
           <w:ilvl w:val="0"/>
           <w:numId w:val="3"/>
@@ -11693,7 +11695,7 @@
     </w:p>
     <w:p>
       <w:pPr>
-        <w:pStyle w:val="Lijstalinea"/>
+        <w:pStyle w:val="ListParagraph"/>
         <w:numPr>
           <w:ilvl w:val="0"/>
           <w:numId w:val="3"/>
@@ -11738,7 +11740,7 @@
     </w:p>
     <w:p>
       <w:pPr>
-        <w:pStyle w:val="Kop2"/>
+        <w:pStyle w:val="Heading2"/>
       </w:pPr>
       <w:bookmarkStart w:id="163" w:name="_Contact_Details"/>
       <w:bookmarkStart w:id="164" w:name="_Toc508106398"/>
@@ -11750,7 +11752,7 @@
     </w:p>
     <w:tbl>
       <w:tblPr>
-        <w:tblStyle w:val="Tabelraster"/>
+        <w:tblStyle w:val="TableGrid"/>
         <w:tblW w:w="0" w:type="auto"/>
         <w:tblBorders>
           <w:top w:val="none" w:sz="0" w:space="0" w:color="auto"/>
@@ -11877,14 +11879,7 @@
             </w:r>
             <w:r>
               <w:br/>
-            </w:r>
-            <w:proofErr w:type="spellStart"/>
-            <w:r>
-              <w:t>Eloniah</w:t>
-            </w:r>
-            <w:proofErr w:type="spellEnd"/>
-            <w:r>
-              <w:t xml:space="preserve"> S</w:t>
+              <w:t>Eloniah S</w:t>
             </w:r>
             <w:r>
               <w:t>oftware Solutions</w:t>
@@ -11924,7 +11919,7 @@
     </w:tbl>
     <w:p>
       <w:pPr>
-        <w:pStyle w:val="Kop1"/>
+        <w:pStyle w:val="Heading1"/>
         <w:rPr>
           <w:lang w:val="fr-FR"/>
         </w:rPr>
@@ -11940,7 +11935,7 @@
     </w:p>
     <w:p>
       <w:pPr>
-        <w:pStyle w:val="Lijstalinea"/>
+        <w:pStyle w:val="ListParagraph"/>
         <w:numPr>
           <w:ilvl w:val="0"/>
           <w:numId w:val="32"/>
@@ -11955,7 +11950,7 @@
     </w:p>
     <w:p>
       <w:pPr>
-        <w:pStyle w:val="Lijstalinea"/>
+        <w:pStyle w:val="ListParagraph"/>
         <w:numPr>
           <w:ilvl w:val="0"/>
           <w:numId w:val="32"/>
@@ -11976,7 +11971,7 @@
     </w:p>
     <w:p>
       <w:pPr>
-        <w:pStyle w:val="Lijstalinea"/>
+        <w:pStyle w:val="ListParagraph"/>
         <w:numPr>
           <w:ilvl w:val="0"/>
           <w:numId w:val="32"/>
@@ -11991,7 +11986,7 @@
     </w:p>
     <w:p>
       <w:pPr>
-        <w:pStyle w:val="Lijstalinea"/>
+        <w:pStyle w:val="ListParagraph"/>
         <w:numPr>
           <w:ilvl w:val="0"/>
           <w:numId w:val="32"/>
@@ -12026,7 +12021,7 @@
     </w:p>
     <w:p>
       <w:pPr>
-        <w:pStyle w:val="Kop1"/>
+        <w:pStyle w:val="Heading1"/>
       </w:pPr>
       <w:bookmarkStart w:id="166" w:name="_Toc508106400"/>
       <w:r>
@@ -12038,7 +12033,7 @@
     <w:p/>
     <w:p>
       <w:pPr>
-        <w:pStyle w:val="Kop2"/>
+        <w:pStyle w:val="Heading2"/>
       </w:pPr>
       <w:bookmarkStart w:id="167" w:name="_Appendix_A:_LARP"/>
       <w:bookmarkStart w:id="168" w:name="_Toc507493954"/>
@@ -12079,12 +12074,12 @@
     </w:p>
     <w:p>
       <w:pPr>
-        <w:pStyle w:val="Kop2"/>
-      </w:pPr>
-    </w:p>
-    <w:p>
-      <w:pPr>
-        <w:pStyle w:val="Kop2"/>
+        <w:pStyle w:val="Heading2"/>
+      </w:pPr>
+    </w:p>
+    <w:p>
+      <w:pPr>
+        <w:pStyle w:val="Heading2"/>
       </w:pPr>
       <w:bookmarkStart w:id="171" w:name="_Appendix_B:_Map"/>
       <w:bookmarkStart w:id="172" w:name="_Toc508106402"/>
@@ -12145,12 +12140,12 @@
     </w:p>
     <w:p>
       <w:pPr>
-        <w:pStyle w:val="Kop2"/>
-      </w:pPr>
-    </w:p>
-    <w:p>
-      <w:pPr>
-        <w:pStyle w:val="Kop2"/>
+        <w:pStyle w:val="Heading2"/>
+      </w:pPr>
+    </w:p>
+    <w:p>
+      <w:pPr>
+        <w:pStyle w:val="Heading2"/>
       </w:pPr>
       <w:bookmarkStart w:id="173" w:name="_Appendix_C:_ATM"/>
       <w:bookmarkStart w:id="174" w:name="_Toc507493952"/>
@@ -12227,7 +12222,7 @@
   <w:comment w:id="0" w:author="Gerald Hilderink" w:date="2018-03-20T09:22:00Z" w:initials="GH">
     <w:p>
       <w:pPr>
-        <w:pStyle w:val="Tekstopmerking"/>
+        <w:pStyle w:val="CommentText"/>
         <w:numPr>
           <w:ilvl w:val="0"/>
           <w:numId w:val="36"/>
@@ -12235,7 +12230,7 @@
       </w:pPr>
       <w:r>
         <w:rPr>
-          <w:rStyle w:val="Verwijzingopmerking"/>
+          <w:rStyle w:val="CommentReference"/>
         </w:rPr>
         <w:annotationRef/>
       </w:r>
@@ -12245,7 +12240,7 @@
     </w:p>
     <w:p>
       <w:pPr>
-        <w:pStyle w:val="Tekstopmerking"/>
+        <w:pStyle w:val="CommentText"/>
         <w:numPr>
           <w:ilvl w:val="0"/>
           <w:numId w:val="36"/>
@@ -12257,23 +12252,21 @@
     </w:p>
     <w:p>
       <w:pPr>
-        <w:pStyle w:val="Tekstopmerking"/>
+        <w:pStyle w:val="CommentText"/>
       </w:pPr>
       <w:r>
         <w:t>test</w:t>
       </w:r>
-      <w:bookmarkStart w:id="1" w:name="_GoBack"/>
-      <w:bookmarkEnd w:id="1"/>
     </w:p>
   </w:comment>
   <w:comment w:id="10" w:author="Gerald Hilderink" w:date="2018-03-20T09:26:00Z" w:initials="GH">
     <w:p>
       <w:pPr>
-        <w:pStyle w:val="Tekstopmerking"/>
+        <w:pStyle w:val="CommentText"/>
       </w:pPr>
       <w:r>
         <w:rPr>
-          <w:rStyle w:val="Verwijzingopmerking"/>
+          <w:rStyle w:val="CommentReference"/>
         </w:rPr>
         <w:annotationRef/>
       </w:r>
@@ -12285,11 +12278,11 @@
   <w:comment w:id="11" w:author="Gerald Hilderink" w:date="2018-03-20T09:29:00Z" w:initials="GH">
     <w:p>
       <w:pPr>
-        <w:pStyle w:val="Tekstopmerking"/>
+        <w:pStyle w:val="CommentText"/>
       </w:pPr>
       <w:r>
         <w:rPr>
-          <w:rStyle w:val="Verwijzingopmerking"/>
+          <w:rStyle w:val="CommentReference"/>
         </w:rPr>
         <w:annotationRef/>
       </w:r>
@@ -12299,7 +12292,7 @@
     </w:p>
     <w:p>
       <w:pPr>
-        <w:pStyle w:val="Tekstopmerking"/>
+        <w:pStyle w:val="CommentText"/>
       </w:pPr>
       <w:r>
         <w:t>Is the solution only a useful for this kind of event, or also other events?</w:t>
@@ -12309,11 +12302,11 @@
   <w:comment w:id="13" w:author="Gerald Hilderink" w:date="2018-03-20T09:31:00Z" w:initials="GH">
     <w:p>
       <w:pPr>
-        <w:pStyle w:val="Tekstopmerking"/>
+        <w:pStyle w:val="CommentText"/>
       </w:pPr>
       <w:r>
         <w:rPr>
-          <w:rStyle w:val="Verwijzingopmerking"/>
+          <w:rStyle w:val="CommentReference"/>
         </w:rPr>
         <w:annotationRef/>
       </w:r>
@@ -12325,11 +12318,11 @@
   <w:comment w:id="19" w:author="Gerald Hilderink" w:date="2018-03-20T09:32:00Z" w:initials="GH">
     <w:p>
       <w:pPr>
-        <w:pStyle w:val="Tekstopmerking"/>
+        <w:pStyle w:val="CommentText"/>
       </w:pPr>
       <w:r>
         <w:rPr>
-          <w:rStyle w:val="Verwijzingopmerking"/>
+          <w:rStyle w:val="CommentReference"/>
         </w:rPr>
         <w:annotationRef/>
       </w:r>
@@ -12341,11 +12334,11 @@
   <w:comment w:id="30" w:author="Gerald Hilderink" w:date="2018-03-20T09:35:00Z" w:initials="GH">
     <w:p>
       <w:pPr>
-        <w:pStyle w:val="Tekstopmerking"/>
+        <w:pStyle w:val="CommentText"/>
       </w:pPr>
       <w:r>
         <w:rPr>
-          <w:rStyle w:val="Verwijzingopmerking"/>
+          <w:rStyle w:val="CommentReference"/>
         </w:rPr>
         <w:annotationRef/>
       </w:r>
@@ -12357,11 +12350,11 @@
   <w:comment w:id="39" w:author="Gerald Hilderink" w:date="2018-03-20T09:40:00Z" w:initials="GH">
     <w:p>
       <w:pPr>
-        <w:pStyle w:val="Tekstopmerking"/>
+        <w:pStyle w:val="CommentText"/>
       </w:pPr>
       <w:r>
         <w:rPr>
-          <w:rStyle w:val="Verwijzingopmerking"/>
+          <w:rStyle w:val="CommentReference"/>
         </w:rPr>
         <w:annotationRef/>
       </w:r>
@@ -12394,11 +12387,11 @@
   <w:comment w:id="40" w:author="Gerald Hilderink" w:date="2018-03-20T09:45:00Z" w:initials="GH">
     <w:p>
       <w:pPr>
-        <w:pStyle w:val="Tekstopmerking"/>
+        <w:pStyle w:val="CommentText"/>
       </w:pPr>
       <w:r>
         <w:rPr>
-          <w:rStyle w:val="Verwijzingopmerking"/>
+          <w:rStyle w:val="CommentReference"/>
         </w:rPr>
         <w:annotationRef/>
       </w:r>
@@ -12410,11 +12403,11 @@
   <w:comment w:id="41" w:author="Gerald Hilderink" w:date="2018-03-20T09:48:00Z" w:initials="GH">
     <w:p>
       <w:pPr>
-        <w:pStyle w:val="Tekstopmerking"/>
+        <w:pStyle w:val="CommentText"/>
       </w:pPr>
       <w:r>
         <w:rPr>
-          <w:rStyle w:val="Verwijzingopmerking"/>
+          <w:rStyle w:val="CommentReference"/>
         </w:rPr>
         <w:annotationRef/>
       </w:r>
@@ -12426,11 +12419,11 @@
   <w:comment w:id="42" w:author="Gerald Hilderink" w:date="2018-03-20T09:49:00Z" w:initials="GH">
     <w:p>
       <w:pPr>
-        <w:pStyle w:val="Tekstopmerking"/>
+        <w:pStyle w:val="CommentText"/>
       </w:pPr>
       <w:r>
         <w:rPr>
-          <w:rStyle w:val="Verwijzingopmerking"/>
+          <w:rStyle w:val="CommentReference"/>
         </w:rPr>
         <w:annotationRef/>
       </w:r>
@@ -12448,11 +12441,11 @@
   <w:comment w:id="43" w:author="Gerald Hilderink" w:date="2018-03-20T09:50:00Z" w:initials="GH">
     <w:p>
       <w:pPr>
-        <w:pStyle w:val="Tekstopmerking"/>
+        <w:pStyle w:val="CommentText"/>
       </w:pPr>
       <w:r>
         <w:rPr>
-          <w:rStyle w:val="Verwijzingopmerking"/>
+          <w:rStyle w:val="CommentReference"/>
         </w:rPr>
         <w:annotationRef/>
       </w:r>
@@ -12470,11 +12463,11 @@
   <w:comment w:id="48" w:author="Gerald Hilderink" w:date="2018-03-20T09:54:00Z" w:initials="GH">
     <w:p>
       <w:pPr>
-        <w:pStyle w:val="Tekstopmerking"/>
+        <w:pStyle w:val="CommentText"/>
       </w:pPr>
       <w:r>
         <w:rPr>
-          <w:rStyle w:val="Verwijzingopmerking"/>
+          <w:rStyle w:val="CommentReference"/>
         </w:rPr>
         <w:annotationRef/>
       </w:r>
@@ -12486,11 +12479,11 @@
   <w:comment w:id="49" w:author="Gerald Hilderink" w:date="2018-03-20T09:57:00Z" w:initials="GH">
     <w:p>
       <w:pPr>
-        <w:pStyle w:val="Tekstopmerking"/>
+        <w:pStyle w:val="CommentText"/>
       </w:pPr>
       <w:r>
         <w:rPr>
-          <w:rStyle w:val="Verwijzingopmerking"/>
+          <w:rStyle w:val="CommentReference"/>
         </w:rPr>
         <w:annotationRef/>
       </w:r>
@@ -12502,11 +12495,11 @@
   <w:comment w:id="52" w:author="Gerald Hilderink" w:date="2018-03-20T10:00:00Z" w:initials="GH">
     <w:p>
       <w:pPr>
-        <w:pStyle w:val="Tekstopmerking"/>
+        <w:pStyle w:val="CommentText"/>
       </w:pPr>
       <w:r>
         <w:rPr>
-          <w:rStyle w:val="Verwijzingopmerking"/>
+          <w:rStyle w:val="CommentReference"/>
         </w:rPr>
         <w:annotationRef/>
       </w:r>
@@ -12518,11 +12511,11 @@
   <w:comment w:id="68" w:author="Gerald Hilderink" w:date="2018-03-20T10:06:00Z" w:initials="GH">
     <w:p>
       <w:pPr>
-        <w:pStyle w:val="Tekstopmerking"/>
+        <w:pStyle w:val="CommentText"/>
       </w:pPr>
       <w:r>
         <w:rPr>
-          <w:rStyle w:val="Verwijzingopmerking"/>
+          <w:rStyle w:val="CommentReference"/>
         </w:rPr>
         <w:annotationRef/>
       </w:r>
@@ -12534,11 +12527,11 @@
   <w:comment w:id="69" w:author="Gerald Hilderink" w:date="2018-03-20T10:06:00Z" w:initials="GH">
     <w:p>
       <w:pPr>
-        <w:pStyle w:val="Tekstopmerking"/>
+        <w:pStyle w:val="CommentText"/>
       </w:pPr>
       <w:r>
         <w:rPr>
-          <w:rStyle w:val="Verwijzingopmerking"/>
+          <w:rStyle w:val="CommentReference"/>
         </w:rPr>
         <w:annotationRef/>
       </w:r>
@@ -12550,11 +12543,11 @@
   <w:comment w:id="70" w:author="Gerald Hilderink" w:date="2018-03-20T10:07:00Z" w:initials="GH">
     <w:p>
       <w:pPr>
-        <w:pStyle w:val="Tekstopmerking"/>
+        <w:pStyle w:val="CommentText"/>
       </w:pPr>
       <w:r>
         <w:rPr>
-          <w:rStyle w:val="Verwijzingopmerking"/>
+          <w:rStyle w:val="CommentReference"/>
         </w:rPr>
         <w:annotationRef/>
       </w:r>
@@ -12566,11 +12559,11 @@
   <w:comment w:id="71" w:author="Gerald Hilderink" w:date="2018-03-20T10:07:00Z" w:initials="GH">
     <w:p>
       <w:pPr>
-        <w:pStyle w:val="Tekstopmerking"/>
+        <w:pStyle w:val="CommentText"/>
       </w:pPr>
       <w:r>
         <w:rPr>
-          <w:rStyle w:val="Verwijzingopmerking"/>
+          <w:rStyle w:val="CommentReference"/>
         </w:rPr>
         <w:annotationRef/>
       </w:r>
@@ -12582,11 +12575,11 @@
   <w:comment w:id="72" w:author="Gerald Hilderink" w:date="2018-03-20T10:08:00Z" w:initials="GH">
     <w:p>
       <w:pPr>
-        <w:pStyle w:val="Tekstopmerking"/>
+        <w:pStyle w:val="CommentText"/>
       </w:pPr>
       <w:r>
         <w:rPr>
-          <w:rStyle w:val="Verwijzingopmerking"/>
+          <w:rStyle w:val="CommentReference"/>
         </w:rPr>
         <w:annotationRef/>
       </w:r>
@@ -12598,11 +12591,11 @@
   <w:comment w:id="79" w:author="Gerald Hilderink" w:date="2018-03-20T10:16:00Z" w:initials="GH">
     <w:p>
       <w:pPr>
-        <w:pStyle w:val="Tekstopmerking"/>
+        <w:pStyle w:val="CommentText"/>
       </w:pPr>
       <w:r>
         <w:rPr>
-          <w:rStyle w:val="Verwijzingopmerking"/>
+          <w:rStyle w:val="CommentReference"/>
         </w:rPr>
         <w:annotationRef/>
       </w:r>
@@ -12614,11 +12607,11 @@
   <w:comment w:id="78" w:author="Gerald Hilderink" w:date="2018-03-20T10:11:00Z" w:initials="GH">
     <w:p>
       <w:pPr>
-        <w:pStyle w:val="Tekstopmerking"/>
+        <w:pStyle w:val="CommentText"/>
       </w:pPr>
       <w:r>
         <w:rPr>
-          <w:rStyle w:val="Verwijzingopmerking"/>
+          <w:rStyle w:val="CommentReference"/>
         </w:rPr>
         <w:annotationRef/>
       </w:r>
@@ -12630,11 +12623,11 @@
   <w:comment w:id="80" w:author="Gerald Hilderink" w:date="2018-03-20T10:13:00Z" w:initials="GH">
     <w:p>
       <w:pPr>
-        <w:pStyle w:val="Tekstopmerking"/>
+        <w:pStyle w:val="CommentText"/>
       </w:pPr>
       <w:r>
         <w:rPr>
-          <w:rStyle w:val="Verwijzingopmerking"/>
+          <w:rStyle w:val="CommentReference"/>
         </w:rPr>
         <w:annotationRef/>
       </w:r>
@@ -12646,11 +12639,11 @@
   <w:comment w:id="81" w:author="Gerald Hilderink" w:date="2018-03-20T10:15:00Z" w:initials="GH">
     <w:p>
       <w:pPr>
-        <w:pStyle w:val="Tekstopmerking"/>
+        <w:pStyle w:val="CommentText"/>
       </w:pPr>
       <w:r>
         <w:rPr>
-          <w:rStyle w:val="Verwijzingopmerking"/>
+          <w:rStyle w:val="CommentReference"/>
         </w:rPr>
         <w:annotationRef/>
       </w:r>
@@ -12662,11 +12655,11 @@
   <w:comment w:id="82" w:author="Gerald Hilderink" w:date="2018-03-20T10:17:00Z" w:initials="GH">
     <w:p>
       <w:pPr>
-        <w:pStyle w:val="Tekstopmerking"/>
+        <w:pStyle w:val="CommentText"/>
       </w:pPr>
       <w:r>
         <w:rPr>
-          <w:rStyle w:val="Verwijzingopmerking"/>
+          <w:rStyle w:val="CommentReference"/>
         </w:rPr>
         <w:annotationRef/>
       </w:r>
@@ -12678,11 +12671,11 @@
   <w:comment w:id="88" w:author="Gerald Hilderink" w:date="2018-03-20T10:20:00Z" w:initials="GH">
     <w:p>
       <w:pPr>
-        <w:pStyle w:val="Tekstopmerking"/>
+        <w:pStyle w:val="CommentText"/>
       </w:pPr>
       <w:r>
         <w:rPr>
-          <w:rStyle w:val="Verwijzingopmerking"/>
+          <w:rStyle w:val="CommentReference"/>
         </w:rPr>
         <w:annotationRef/>
       </w:r>
@@ -12694,11 +12687,11 @@
   <w:comment w:id="83" w:author="Gerald Hilderink" w:date="2018-03-20T10:26:00Z" w:initials="GH">
     <w:p>
       <w:pPr>
-        <w:pStyle w:val="Tekstopmerking"/>
+        <w:pStyle w:val="CommentText"/>
       </w:pPr>
       <w:r>
         <w:rPr>
-          <w:rStyle w:val="Verwijzingopmerking"/>
+          <w:rStyle w:val="CommentReference"/>
         </w:rPr>
         <w:annotationRef/>
       </w:r>
@@ -12710,11 +12703,11 @@
   <w:comment w:id="92" w:author="Gerald Hilderink" w:date="2018-03-20T10:28:00Z" w:initials="GH">
     <w:p>
       <w:pPr>
-        <w:pStyle w:val="Tekstopmerking"/>
+        <w:pStyle w:val="CommentText"/>
       </w:pPr>
       <w:r>
         <w:rPr>
-          <w:rStyle w:val="Verwijzingopmerking"/>
+          <w:rStyle w:val="CommentReference"/>
         </w:rPr>
         <w:annotationRef/>
       </w:r>
@@ -12726,11 +12719,11 @@
   <w:comment w:id="93" w:author="Gerald Hilderink" w:date="2018-03-20T10:36:00Z" w:initials="GH">
     <w:p>
       <w:pPr>
-        <w:pStyle w:val="Tekstopmerking"/>
+        <w:pStyle w:val="CommentText"/>
       </w:pPr>
       <w:r>
         <w:rPr>
-          <w:rStyle w:val="Verwijzingopmerking"/>
+          <w:rStyle w:val="CommentReference"/>
         </w:rPr>
         <w:annotationRef/>
       </w:r>
@@ -12742,11 +12735,11 @@
   <w:comment w:id="101" w:author="Gerald Hilderink" w:date="2018-03-20T10:31:00Z" w:initials="GH">
     <w:p>
       <w:pPr>
-        <w:pStyle w:val="Tekstopmerking"/>
+        <w:pStyle w:val="CommentText"/>
       </w:pPr>
       <w:r>
         <w:rPr>
-          <w:rStyle w:val="Verwijzingopmerking"/>
+          <w:rStyle w:val="CommentReference"/>
         </w:rPr>
         <w:annotationRef/>
       </w:r>
@@ -12771,12 +12764,12 @@
     </w:p>
     <w:p>
       <w:pPr>
-        <w:pStyle w:val="Tekstopmerking"/>
-      </w:pPr>
-    </w:p>
-    <w:p>
-      <w:pPr>
-        <w:pStyle w:val="Tekstopmerking"/>
+        <w:pStyle w:val="CommentText"/>
+      </w:pPr>
+    </w:p>
+    <w:p>
+      <w:pPr>
+        <w:pStyle w:val="CommentText"/>
       </w:pPr>
       <w:r>
         <w:t>https://resources.workfront.com/project-management-blog/the-6-project-constraints</w:t>
@@ -12786,11 +12779,11 @@
   <w:comment w:id="136" w:author="Gerald Hilderink" w:date="2018-03-20T10:34:00Z" w:initials="GH">
     <w:p>
       <w:pPr>
-        <w:pStyle w:val="Tekstopmerking"/>
+        <w:pStyle w:val="CommentText"/>
       </w:pPr>
       <w:r>
         <w:rPr>
-          <w:rStyle w:val="Verwijzingopmerking"/>
+          <w:rStyle w:val="CommentReference"/>
         </w:rPr>
         <w:annotationRef/>
       </w:r>
@@ -12802,11 +12795,11 @@
   <w:comment w:id="140" w:author="Gerald Hilderink" w:date="2018-03-20T10:35:00Z" w:initials="GH">
     <w:p>
       <w:pPr>
-        <w:pStyle w:val="Tekstopmerking"/>
+        <w:pStyle w:val="CommentText"/>
       </w:pPr>
       <w:r>
         <w:rPr>
-          <w:rStyle w:val="Verwijzingopmerking"/>
+          <w:rStyle w:val="CommentReference"/>
         </w:rPr>
         <w:annotationRef/>
       </w:r>
@@ -12824,11 +12817,11 @@
   <w:comment w:id="142" w:author="Gerald Hilderink" w:date="2018-03-20T10:37:00Z" w:initials="GH">
     <w:p>
       <w:pPr>
-        <w:pStyle w:val="Tekstopmerking"/>
+        <w:pStyle w:val="CommentText"/>
       </w:pPr>
       <w:r>
         <w:rPr>
-          <w:rStyle w:val="Verwijzingopmerking"/>
+          <w:rStyle w:val="CommentReference"/>
         </w:rPr>
         <w:annotationRef/>
       </w:r>
@@ -12840,11 +12833,11 @@
   <w:comment w:id="145" w:author="Gerald Hilderink" w:date="2018-03-20T10:38:00Z" w:initials="GH">
     <w:p>
       <w:pPr>
-        <w:pStyle w:val="Tekstopmerking"/>
+        <w:pStyle w:val="CommentText"/>
       </w:pPr>
       <w:r>
         <w:rPr>
-          <w:rStyle w:val="Verwijzingopmerking"/>
+          <w:rStyle w:val="CommentReference"/>
         </w:rPr>
         <w:annotationRef/>
       </w:r>
@@ -12856,11 +12849,11 @@
   <w:comment w:id="148" w:author="Gerald Hilderink" w:date="2018-03-20T10:38:00Z" w:initials="GH">
     <w:p>
       <w:pPr>
-        <w:pStyle w:val="Tekstopmerking"/>
+        <w:pStyle w:val="CommentText"/>
       </w:pPr>
       <w:r>
         <w:rPr>
-          <w:rStyle w:val="Verwijzingopmerking"/>
+          <w:rStyle w:val="CommentReference"/>
         </w:rPr>
         <w:annotationRef/>
       </w:r>
@@ -12872,11 +12865,11 @@
   <w:comment w:id="151" w:author="Gerald Hilderink" w:date="2018-03-20T10:40:00Z" w:initials="GH">
     <w:p>
       <w:pPr>
-        <w:pStyle w:val="Tekstopmerking"/>
+        <w:pStyle w:val="CommentText"/>
       </w:pPr>
       <w:r>
         <w:rPr>
-          <w:rStyle w:val="Verwijzingopmerking"/>
+          <w:rStyle w:val="CommentReference"/>
         </w:rPr>
         <w:annotationRef/>
       </w:r>
@@ -13010,7 +13003,7 @@
     <w:sdtContent>
       <w:p>
         <w:pPr>
-          <w:pStyle w:val="Voettekst"/>
+          <w:pStyle w:val="Footer"/>
         </w:pPr>
         <w:r>
           <w:t>© 2018 Eloniah Software Solutions</w:t>
@@ -17260,7 +17253,7 @@
     <w:lsdException w:name="Hashtag" w:semiHidden="1" w:unhideWhenUsed="1"/>
     <w:lsdException w:name="Unresolved Mention" w:semiHidden="1" w:unhideWhenUsed="1"/>
   </w:latentStyles>
-  <w:style w:type="paragraph" w:default="1" w:styleId="Standaard">
+  <w:style w:type="paragraph" w:default="1" w:styleId="Normal">
     <w:name w:val="Normal"/>
     <w:qFormat/>
     <w:rsid w:val="00D105B2"/>
@@ -17270,11 +17263,11 @@
       <w:szCs w:val="24"/>
     </w:rPr>
   </w:style>
-  <w:style w:type="paragraph" w:styleId="Kop1">
+  <w:style w:type="paragraph" w:styleId="Heading1">
     <w:name w:val="heading 1"/>
-    <w:basedOn w:val="Standaard"/>
-    <w:next w:val="Standaard"/>
-    <w:link w:val="Kop1Char"/>
+    <w:basedOn w:val="Normal"/>
+    <w:next w:val="Normal"/>
+    <w:link w:val="Heading1Char"/>
     <w:uiPriority w:val="9"/>
     <w:qFormat/>
     <w:rsid w:val="005A65E0"/>
@@ -17291,11 +17284,11 @@
       <w:szCs w:val="32"/>
     </w:rPr>
   </w:style>
-  <w:style w:type="paragraph" w:styleId="Kop2">
+  <w:style w:type="paragraph" w:styleId="Heading2">
     <w:name w:val="heading 2"/>
-    <w:basedOn w:val="Standaard"/>
-    <w:next w:val="Standaard"/>
-    <w:link w:val="Kop2Char"/>
+    <w:basedOn w:val="Normal"/>
+    <w:next w:val="Normal"/>
+    <w:link w:val="Heading2Char"/>
     <w:uiPriority w:val="9"/>
     <w:unhideWhenUsed/>
     <w:qFormat/>
@@ -17313,11 +17306,11 @@
       <w:szCs w:val="28"/>
     </w:rPr>
   </w:style>
-  <w:style w:type="paragraph" w:styleId="Kop3">
+  <w:style w:type="paragraph" w:styleId="Heading3">
     <w:name w:val="heading 3"/>
-    <w:basedOn w:val="Standaard"/>
-    <w:next w:val="Standaard"/>
-    <w:link w:val="Kop3Char"/>
+    <w:basedOn w:val="Normal"/>
+    <w:next w:val="Normal"/>
+    <w:link w:val="Heading3Char"/>
     <w:uiPriority w:val="9"/>
     <w:unhideWhenUsed/>
     <w:qFormat/>
@@ -17333,13 +17326,13 @@
       <w:color w:val="990000"/>
     </w:rPr>
   </w:style>
-  <w:style w:type="character" w:default="1" w:styleId="Standaardalinea-lettertype">
+  <w:style w:type="character" w:default="1" w:styleId="DefaultParagraphFont">
     <w:name w:val="Default Paragraph Font"/>
     <w:uiPriority w:val="1"/>
     <w:semiHidden/>
     <w:unhideWhenUsed/>
   </w:style>
-  <w:style w:type="table" w:default="1" w:styleId="Standaardtabel">
+  <w:style w:type="table" w:default="1" w:styleId="TableNormal">
     <w:name w:val="Normal Table"/>
     <w:uiPriority w:val="99"/>
     <w:semiHidden/>
@@ -17354,7 +17347,7 @@
       </w:tblCellMar>
     </w:tblPr>
   </w:style>
-  <w:style w:type="numbering" w:default="1" w:styleId="Geenlijst">
+  <w:style w:type="numbering" w:default="1" w:styleId="NoList">
     <w:name w:val="No List"/>
     <w:uiPriority w:val="99"/>
     <w:semiHidden/>
@@ -17362,14 +17355,14 @@
   </w:style>
   <w:style w:type="paragraph" w:customStyle="1" w:styleId="TNR">
     <w:name w:val="TNR"/>
-    <w:basedOn w:val="Standaard"/>
+    <w:basedOn w:val="Normal"/>
     <w:link w:val="TNRChar"/>
     <w:qFormat/>
     <w:rsid w:val="00D105B2"/>
   </w:style>
   <w:style w:type="character" w:customStyle="1" w:styleId="TNRChar">
     <w:name w:val="TNR Char"/>
-    <w:basedOn w:val="Standaardalinea-lettertype"/>
+    <w:basedOn w:val="DefaultParagraphFont"/>
     <w:link w:val="TNR"/>
     <w:rsid w:val="00D105B2"/>
     <w:rPr>
@@ -17377,10 +17370,10 @@
       <w:sz w:val="24"/>
     </w:rPr>
   </w:style>
-  <w:style w:type="character" w:customStyle="1" w:styleId="Kop1Char">
-    <w:name w:val="Kop 1 Char"/>
-    <w:basedOn w:val="Standaardalinea-lettertype"/>
-    <w:link w:val="Kop1"/>
+  <w:style w:type="character" w:customStyle="1" w:styleId="Heading1Char">
+    <w:name w:val="Heading 1 Char"/>
+    <w:basedOn w:val="DefaultParagraphFont"/>
+    <w:link w:val="Heading1"/>
     <w:uiPriority w:val="9"/>
     <w:rsid w:val="005A65E0"/>
     <w:rPr>
@@ -17390,10 +17383,10 @@
       <w:szCs w:val="32"/>
     </w:rPr>
   </w:style>
-  <w:style w:type="character" w:customStyle="1" w:styleId="Kop2Char">
-    <w:name w:val="Kop 2 Char"/>
-    <w:basedOn w:val="Standaardalinea-lettertype"/>
-    <w:link w:val="Kop2"/>
+  <w:style w:type="character" w:customStyle="1" w:styleId="Heading2Char">
+    <w:name w:val="Heading 2 Char"/>
+    <w:basedOn w:val="DefaultParagraphFont"/>
+    <w:link w:val="Heading2"/>
     <w:uiPriority w:val="9"/>
     <w:rsid w:val="005A65E0"/>
     <w:rPr>
@@ -17403,10 +17396,10 @@
       <w:szCs w:val="28"/>
     </w:rPr>
   </w:style>
-  <w:style w:type="character" w:customStyle="1" w:styleId="Kop3Char">
-    <w:name w:val="Kop 3 Char"/>
-    <w:basedOn w:val="Standaardalinea-lettertype"/>
-    <w:link w:val="Kop3"/>
+  <w:style w:type="character" w:customStyle="1" w:styleId="Heading3Char">
+    <w:name w:val="Heading 3 Char"/>
+    <w:basedOn w:val="DefaultParagraphFont"/>
+    <w:link w:val="Heading3"/>
     <w:uiPriority w:val="9"/>
     <w:rsid w:val="00E93C26"/>
     <w:rPr>
@@ -17418,7 +17411,7 @@
   </w:style>
   <w:style w:type="character" w:styleId="Hyperlink">
     <w:name w:val="Hyperlink"/>
-    <w:basedOn w:val="Standaardalinea-lettertype"/>
+    <w:basedOn w:val="DefaultParagraphFont"/>
     <w:uiPriority w:val="99"/>
     <w:unhideWhenUsed/>
     <w:rsid w:val="00213BD9"/>
@@ -17429,7 +17422,7 @@
   </w:style>
   <w:style w:type="character" w:customStyle="1" w:styleId="UnresolvedMention1">
     <w:name w:val="Unresolved Mention1"/>
-    <w:basedOn w:val="Standaardalinea-lettertype"/>
+    <w:basedOn w:val="DefaultParagraphFont"/>
     <w:uiPriority w:val="99"/>
     <w:semiHidden/>
     <w:unhideWhenUsed/>
@@ -17439,9 +17432,9 @@
       <w:shd w:val="clear" w:color="auto" w:fill="E6E6E6"/>
     </w:rPr>
   </w:style>
-  <w:style w:type="paragraph" w:styleId="Lijstalinea">
+  <w:style w:type="paragraph" w:styleId="ListParagraph">
     <w:name w:val="List Paragraph"/>
-    <w:basedOn w:val="Standaard"/>
+    <w:basedOn w:val="Normal"/>
     <w:uiPriority w:val="34"/>
     <w:qFormat/>
     <w:rsid w:val="00CA379E"/>
@@ -17450,11 +17443,11 @@
       <w:contextualSpacing/>
     </w:pPr>
   </w:style>
-  <w:style w:type="paragraph" w:styleId="Ondertitel">
+  <w:style w:type="paragraph" w:styleId="Subtitle">
     <w:name w:val="Subtitle"/>
-    <w:basedOn w:val="Standaard"/>
-    <w:next w:val="Standaard"/>
-    <w:link w:val="OndertitelChar"/>
+    <w:basedOn w:val="Normal"/>
+    <w:next w:val="Normal"/>
+    <w:link w:val="SubtitleChar"/>
     <w:uiPriority w:val="11"/>
     <w:qFormat/>
     <w:rsid w:val="004E0DC0"/>
@@ -17473,10 +17466,10 @@
       <w:lang w:eastAsia="nl-NL"/>
     </w:rPr>
   </w:style>
-  <w:style w:type="character" w:customStyle="1" w:styleId="OndertitelChar">
-    <w:name w:val="Ondertitel Char"/>
-    <w:basedOn w:val="Standaardalinea-lettertype"/>
-    <w:link w:val="Ondertitel"/>
+  <w:style w:type="character" w:customStyle="1" w:styleId="SubtitleChar">
+    <w:name w:val="Subtitle Char"/>
+    <w:basedOn w:val="DefaultParagraphFont"/>
+    <w:link w:val="Subtitle"/>
     <w:uiPriority w:val="11"/>
     <w:rsid w:val="004E0DC0"/>
     <w:rPr>
@@ -17490,10 +17483,10 @@
       <w:lang w:eastAsia="nl-NL"/>
     </w:rPr>
   </w:style>
-  <w:style w:type="paragraph" w:styleId="Koptekst">
+  <w:style w:type="paragraph" w:styleId="Header">
     <w:name w:val="header"/>
-    <w:basedOn w:val="Standaard"/>
-    <w:link w:val="KoptekstChar"/>
+    <w:basedOn w:val="Normal"/>
+    <w:link w:val="HeaderChar"/>
     <w:uiPriority w:val="99"/>
     <w:unhideWhenUsed/>
     <w:rsid w:val="00E577D5"/>
@@ -17505,10 +17498,10 @@
       <w:spacing w:after="0" w:line="240" w:lineRule="auto"/>
     </w:pPr>
   </w:style>
-  <w:style w:type="character" w:customStyle="1" w:styleId="KoptekstChar">
-    <w:name w:val="Koptekst Char"/>
-    <w:basedOn w:val="Standaardalinea-lettertype"/>
-    <w:link w:val="Koptekst"/>
+  <w:style w:type="character" w:customStyle="1" w:styleId="HeaderChar">
+    <w:name w:val="Header Char"/>
+    <w:basedOn w:val="DefaultParagraphFont"/>
+    <w:link w:val="Header"/>
     <w:uiPriority w:val="99"/>
     <w:rsid w:val="00E577D5"/>
     <w:rPr>
@@ -17517,10 +17510,10 @@
       <w:szCs w:val="24"/>
     </w:rPr>
   </w:style>
-  <w:style w:type="paragraph" w:styleId="Voettekst">
+  <w:style w:type="paragraph" w:styleId="Footer">
     <w:name w:val="footer"/>
-    <w:basedOn w:val="Standaard"/>
-    <w:link w:val="VoettekstChar"/>
+    <w:basedOn w:val="Normal"/>
+    <w:link w:val="FooterChar"/>
     <w:uiPriority w:val="99"/>
     <w:unhideWhenUsed/>
     <w:rsid w:val="00E577D5"/>
@@ -17532,10 +17525,10 @@
       <w:spacing w:after="0" w:line="240" w:lineRule="auto"/>
     </w:pPr>
   </w:style>
-  <w:style w:type="character" w:customStyle="1" w:styleId="VoettekstChar">
-    <w:name w:val="Voettekst Char"/>
-    <w:basedOn w:val="Standaardalinea-lettertype"/>
-    <w:link w:val="Voettekst"/>
+  <w:style w:type="character" w:customStyle="1" w:styleId="FooterChar">
+    <w:name w:val="Footer Char"/>
+    <w:basedOn w:val="DefaultParagraphFont"/>
+    <w:link w:val="Footer"/>
     <w:uiPriority w:val="99"/>
     <w:rsid w:val="00E577D5"/>
     <w:rPr>
@@ -17544,9 +17537,9 @@
       <w:szCs w:val="24"/>
     </w:rPr>
   </w:style>
-  <w:style w:type="paragraph" w:styleId="Geenafstand">
+  <w:style w:type="paragraph" w:styleId="NoSpacing">
     <w:name w:val="No Spacing"/>
-    <w:link w:val="GeenafstandChar"/>
+    <w:link w:val="NoSpacingChar"/>
     <w:uiPriority w:val="1"/>
     <w:qFormat/>
     <w:rsid w:val="00F505D9"/>
@@ -17557,20 +17550,20 @@
       <w:rFonts w:eastAsiaTheme="minorEastAsia"/>
     </w:rPr>
   </w:style>
-  <w:style w:type="character" w:customStyle="1" w:styleId="GeenafstandChar">
-    <w:name w:val="Geen afstand Char"/>
-    <w:basedOn w:val="Standaardalinea-lettertype"/>
-    <w:link w:val="Geenafstand"/>
+  <w:style w:type="character" w:customStyle="1" w:styleId="NoSpacingChar">
+    <w:name w:val="No Spacing Char"/>
+    <w:basedOn w:val="DefaultParagraphFont"/>
+    <w:link w:val="NoSpacing"/>
     <w:uiPriority w:val="1"/>
     <w:rsid w:val="00F505D9"/>
     <w:rPr>
       <w:rFonts w:eastAsiaTheme="minorEastAsia"/>
     </w:rPr>
   </w:style>
-  <w:style w:type="paragraph" w:styleId="Kopvaninhoudsopgave">
+  <w:style w:type="paragraph" w:styleId="TOCHeading">
     <w:name w:val="TOC Heading"/>
-    <w:basedOn w:val="Kop1"/>
-    <w:next w:val="Standaard"/>
+    <w:basedOn w:val="Heading1"/>
+    <w:next w:val="Normal"/>
     <w:uiPriority w:val="39"/>
     <w:unhideWhenUsed/>
     <w:qFormat/>
@@ -17584,10 +17577,10 @@
       <w:color w:val="385623" w:themeColor="accent6" w:themeShade="80"/>
     </w:rPr>
   </w:style>
-  <w:style w:type="paragraph" w:styleId="Inhopg1">
+  <w:style w:type="paragraph" w:styleId="TOC1">
     <w:name w:val="toc 1"/>
-    <w:basedOn w:val="Standaard"/>
-    <w:next w:val="Standaard"/>
+    <w:basedOn w:val="Normal"/>
+    <w:next w:val="Normal"/>
     <w:autoRedefine/>
     <w:uiPriority w:val="39"/>
     <w:unhideWhenUsed/>
@@ -17602,10 +17595,10 @@
       <w:lang w:val="en-GB"/>
     </w:rPr>
   </w:style>
-  <w:style w:type="paragraph" w:styleId="Inhopg2">
+  <w:style w:type="paragraph" w:styleId="TOC2">
     <w:name w:val="toc 2"/>
-    <w:basedOn w:val="Standaard"/>
-    <w:next w:val="Standaard"/>
+    <w:basedOn w:val="Normal"/>
+    <w:next w:val="Normal"/>
     <w:autoRedefine/>
     <w:uiPriority w:val="39"/>
     <w:unhideWhenUsed/>
@@ -17621,9 +17614,9 @@
       <w:lang w:val="en-GB"/>
     </w:rPr>
   </w:style>
-  <w:style w:type="table" w:styleId="Tabelraster">
+  <w:style w:type="table" w:styleId="TableGrid">
     <w:name w:val="Table Grid"/>
-    <w:basedOn w:val="Standaardtabel"/>
+    <w:basedOn w:val="TableNormal"/>
     <w:uiPriority w:val="39"/>
     <w:rsid w:val="00653CD0"/>
     <w:pPr>
@@ -17640,10 +17633,10 @@
       </w:tblBorders>
     </w:tblPr>
   </w:style>
-  <w:style w:type="paragraph" w:styleId="Inhopg3">
+  <w:style w:type="paragraph" w:styleId="TOC3">
     <w:name w:val="toc 3"/>
-    <w:basedOn w:val="Standaard"/>
-    <w:next w:val="Standaard"/>
+    <w:basedOn w:val="Normal"/>
+    <w:next w:val="Normal"/>
     <w:autoRedefine/>
     <w:uiPriority w:val="39"/>
     <w:unhideWhenUsed/>
@@ -17653,10 +17646,10 @@
       <w:ind w:left="480"/>
     </w:pPr>
   </w:style>
-  <w:style w:type="paragraph" w:styleId="Ballontekst">
+  <w:style w:type="paragraph" w:styleId="BalloonText">
     <w:name w:val="Balloon Text"/>
-    <w:basedOn w:val="Standaard"/>
-    <w:link w:val="BallontekstChar"/>
+    <w:basedOn w:val="Normal"/>
+    <w:link w:val="BalloonTextChar"/>
     <w:uiPriority w:val="99"/>
     <w:semiHidden/>
     <w:unhideWhenUsed/>
@@ -17670,10 +17663,10 @@
       <w:szCs w:val="18"/>
     </w:rPr>
   </w:style>
-  <w:style w:type="character" w:customStyle="1" w:styleId="BallontekstChar">
-    <w:name w:val="Ballontekst Char"/>
-    <w:basedOn w:val="Standaardalinea-lettertype"/>
-    <w:link w:val="Ballontekst"/>
+  <w:style w:type="character" w:customStyle="1" w:styleId="BalloonTextChar">
+    <w:name w:val="Balloon Text Char"/>
+    <w:basedOn w:val="DefaultParagraphFont"/>
+    <w:link w:val="BalloonText"/>
     <w:uiPriority w:val="99"/>
     <w:semiHidden/>
     <w:rsid w:val="00651A20"/>
@@ -17683,9 +17676,9 @@
       <w:szCs w:val="18"/>
     </w:rPr>
   </w:style>
-  <w:style w:type="character" w:styleId="Verwijzingopmerking">
+  <w:style w:type="character" w:styleId="CommentReference">
     <w:name w:val="annotation reference"/>
-    <w:basedOn w:val="Standaardalinea-lettertype"/>
+    <w:basedOn w:val="DefaultParagraphFont"/>
     <w:uiPriority w:val="99"/>
     <w:semiHidden/>
     <w:unhideWhenUsed/>
@@ -17695,10 +17688,10 @@
       <w:szCs w:val="16"/>
     </w:rPr>
   </w:style>
-  <w:style w:type="paragraph" w:styleId="Tekstopmerking">
+  <w:style w:type="paragraph" w:styleId="CommentText">
     <w:name w:val="annotation text"/>
-    <w:basedOn w:val="Standaard"/>
-    <w:link w:val="TekstopmerkingChar"/>
+    <w:basedOn w:val="Normal"/>
+    <w:link w:val="CommentTextChar"/>
     <w:uiPriority w:val="99"/>
     <w:semiHidden/>
     <w:unhideWhenUsed/>
@@ -17711,10 +17704,10 @@
       <w:szCs w:val="20"/>
     </w:rPr>
   </w:style>
-  <w:style w:type="character" w:customStyle="1" w:styleId="TekstopmerkingChar">
-    <w:name w:val="Tekst opmerking Char"/>
-    <w:basedOn w:val="Standaardalinea-lettertype"/>
-    <w:link w:val="Tekstopmerking"/>
+  <w:style w:type="character" w:customStyle="1" w:styleId="CommentTextChar">
+    <w:name w:val="Comment Text Char"/>
+    <w:basedOn w:val="DefaultParagraphFont"/>
+    <w:link w:val="CommentText"/>
     <w:uiPriority w:val="99"/>
     <w:semiHidden/>
     <w:rsid w:val="002A7416"/>
@@ -17724,11 +17717,11 @@
       <w:szCs w:val="20"/>
     </w:rPr>
   </w:style>
-  <w:style w:type="paragraph" w:styleId="Onderwerpvanopmerking">
+  <w:style w:type="paragraph" w:styleId="CommentSubject">
     <w:name w:val="annotation subject"/>
-    <w:basedOn w:val="Tekstopmerking"/>
-    <w:next w:val="Tekstopmerking"/>
-    <w:link w:val="OnderwerpvanopmerkingChar"/>
+    <w:basedOn w:val="CommentText"/>
+    <w:next w:val="CommentText"/>
+    <w:link w:val="CommentSubjectChar"/>
     <w:uiPriority w:val="99"/>
     <w:semiHidden/>
     <w:unhideWhenUsed/>
@@ -17738,10 +17731,10 @@
       <w:bCs/>
     </w:rPr>
   </w:style>
-  <w:style w:type="character" w:customStyle="1" w:styleId="OnderwerpvanopmerkingChar">
-    <w:name w:val="Onderwerp van opmerking Char"/>
-    <w:basedOn w:val="TekstopmerkingChar"/>
-    <w:link w:val="Onderwerpvanopmerking"/>
+  <w:style w:type="character" w:customStyle="1" w:styleId="CommentSubjectChar">
+    <w:name w:val="Comment Subject Char"/>
+    <w:basedOn w:val="CommentTextChar"/>
+    <w:link w:val="CommentSubject"/>
     <w:uiPriority w:val="99"/>
     <w:semiHidden/>
     <w:rsid w:val="002A7416"/>
@@ -18022,7 +18015,7 @@
 </file>
 
 <file path=customXml/itemProps1.xml><?xml version="1.0" encoding="utf-8"?>
-<ds:datastoreItem xmlns:ds="http://schemas.openxmlformats.org/officeDocument/2006/customXml" ds:itemID="{7E29DE29-9AE1-41D2-9F79-58EA9BBC432D}">
+<ds:datastoreItem xmlns:ds="http://schemas.openxmlformats.org/officeDocument/2006/customXml" ds:itemID="{2D13A3F2-DB8E-4582-8FF8-94EB73AC0607}">
   <ds:schemaRefs>
     <ds:schemaRef ds:uri="http://schemas.openxmlformats.org/officeDocument/2006/bibliography"/>
   </ds:schemaRefs>

</xml_diff>